<commit_message>
More use case descriptions added
</commit_message>
<xml_diff>
--- a/docs/Analysis/Use Case Descriptions.docx
+++ b/docs/Analysis/Use Case Descriptions.docx
@@ -11,6 +11,14 @@
       </w:r>
     </w:p>
     <w:p/>
+    <w:p>
+      <w:pPr>
+        <w:pStyle w:val="IntenseQuote"/>
+      </w:pPr>
+      <w:r>
+        <w:t>Schedule CRUD</w:t>
+      </w:r>
+    </w:p>
     <w:tbl>
       <w:tblPr>
         <w:tblStyle w:val="GridTable3-Accent1"/>
@@ -557,10 +565,7 @@
               <w:cnfStyle w:val="100000000000" w:firstRow="1" w:lastRow="0" w:firstColumn="0" w:lastColumn="0" w:oddVBand="0" w:evenVBand="0" w:oddHBand="0" w:evenHBand="0" w:firstRowFirstColumn="0" w:firstRowLastColumn="0" w:lastRowFirstColumn="0" w:lastRowLastColumn="0"/>
             </w:pPr>
             <w:r>
-              <w:t>Read</w:t>
-            </w:r>
-            <w:r>
-              <w:t xml:space="preserve"> Schedule</w:t>
+              <w:t>Read Schedule</w:t>
             </w:r>
           </w:p>
         </w:tc>
@@ -590,13 +595,7 @@
               <w:cnfStyle w:val="000000100000" w:firstRow="0" w:lastRow="0" w:firstColumn="0" w:lastColumn="0" w:oddVBand="0" w:evenVBand="0" w:oddHBand="1" w:evenHBand="0" w:firstRowFirstColumn="0" w:firstRowLastColumn="0" w:lastRowFirstColumn="0" w:lastRowLastColumn="0"/>
             </w:pPr>
             <w:r>
-              <w:t xml:space="preserve">Schedule being </w:t>
-            </w:r>
-            <w:r>
-              <w:t>read / viewed</w:t>
-            </w:r>
-            <w:r>
-              <w:t>.</w:t>
+              <w:t>Schedule being read / viewed.</w:t>
             </w:r>
           </w:p>
         </w:tc>
@@ -623,13 +622,7 @@
               <w:cnfStyle w:val="000000000000" w:firstRow="0" w:lastRow="0" w:firstColumn="0" w:lastColumn="0" w:oddVBand="0" w:evenVBand="0" w:oddHBand="0" w:evenHBand="0" w:firstRowFirstColumn="0" w:firstRowLastColumn="0" w:lastRowFirstColumn="0" w:lastRowLastColumn="0"/>
             </w:pPr>
             <w:r>
-              <w:t xml:space="preserve">User decides to </w:t>
-            </w:r>
-            <w:r>
-              <w:t>view a previously created</w:t>
-            </w:r>
-            <w:r>
-              <w:t xml:space="preserve"> schedule and navigates to that section of the application.</w:t>
+              <w:t>User decides to view a previously created schedule and navigates to that section of the application.</w:t>
             </w:r>
           </w:p>
         </w:tc>
@@ -659,10 +652,7 @@
               <w:cnfStyle w:val="000000100000" w:firstRow="0" w:lastRow="0" w:firstColumn="0" w:lastColumn="0" w:oddVBand="0" w:evenVBand="0" w:oddHBand="1" w:evenHBand="0" w:firstRowFirstColumn="0" w:firstRowLastColumn="0" w:lastRowFirstColumn="0" w:lastRowLastColumn="0"/>
             </w:pPr>
             <w:r>
-              <w:t>A</w:t>
-            </w:r>
-            <w:r>
-              <w:t xml:space="preserve">ll users related to one </w:t>
+              <w:t xml:space="preserve">All users related to one </w:t>
             </w:r>
             <w:r>
               <w:t>employer</w:t>
@@ -843,6 +833,7 @@
               <w:cnfStyle w:val="000000100000" w:firstRow="0" w:lastRow="0" w:firstColumn="0" w:lastColumn="0" w:oddVBand="0" w:evenVBand="0" w:oddHBand="1" w:evenHBand="0" w:firstRowFirstColumn="0" w:firstRowLastColumn="0" w:lastRowFirstColumn="0" w:lastRowLastColumn="0"/>
             </w:pPr>
             <w:r>
+              <w:lastRenderedPageBreak/>
               <w:t xml:space="preserve">User must have navigated to the schedule </w:t>
             </w:r>
             <w:r>
@@ -862,6 +853,7 @@
           </w:tcPr>
           <w:p>
             <w:r>
+              <w:lastRenderedPageBreak/>
               <w:t>Postconditions</w:t>
             </w:r>
           </w:p>
@@ -1084,10 +1076,7 @@
               <w:cnfStyle w:val="100000000000" w:firstRow="1" w:lastRow="0" w:firstColumn="0" w:lastColumn="0" w:oddVBand="0" w:evenVBand="0" w:oddHBand="0" w:evenHBand="0" w:firstRowFirstColumn="0" w:firstRowLastColumn="0" w:lastRowFirstColumn="0" w:lastRowLastColumn="0"/>
             </w:pPr>
             <w:r>
-              <w:t>Update</w:t>
-            </w:r>
-            <w:r>
-              <w:t xml:space="preserve"> Schedule</w:t>
+              <w:t>Update Schedule</w:t>
             </w:r>
           </w:p>
         </w:tc>
@@ -1117,13 +1106,7 @@
               <w:cnfStyle w:val="000000100000" w:firstRow="0" w:lastRow="0" w:firstColumn="0" w:lastColumn="0" w:oddVBand="0" w:evenVBand="0" w:oddHBand="1" w:evenHBand="0" w:firstRowFirstColumn="0" w:firstRowLastColumn="0" w:lastRowFirstColumn="0" w:lastRowLastColumn="0"/>
             </w:pPr>
             <w:r>
-              <w:t xml:space="preserve">Schedule being </w:t>
-            </w:r>
-            <w:r>
-              <w:t>updated</w:t>
-            </w:r>
-            <w:r>
-              <w:t>.</w:t>
+              <w:t>Schedule being updated.</w:t>
             </w:r>
           </w:p>
         </w:tc>
@@ -1150,13 +1133,7 @@
               <w:cnfStyle w:val="000000000000" w:firstRow="0" w:lastRow="0" w:firstColumn="0" w:lastColumn="0" w:oddVBand="0" w:evenVBand="0" w:oddHBand="0" w:evenHBand="0" w:firstRowFirstColumn="0" w:firstRowLastColumn="0" w:lastRowFirstColumn="0" w:lastRowLastColumn="0"/>
             </w:pPr>
             <w:r>
-              <w:t xml:space="preserve">User decides to </w:t>
-            </w:r>
-            <w:r>
-              <w:t>update a preexisting</w:t>
-            </w:r>
-            <w:r>
-              <w:t xml:space="preserve"> schedule and navigates to that section of the application.</w:t>
+              <w:t>User decides to update a preexisting schedule and navigates to that section of the application.</w:t>
             </w:r>
           </w:p>
         </w:tc>
@@ -1186,13 +1163,7 @@
               <w:cnfStyle w:val="000000100000" w:firstRow="0" w:lastRow="0" w:firstColumn="0" w:lastColumn="0" w:oddVBand="0" w:evenVBand="0" w:oddHBand="1" w:evenHBand="0" w:firstRowFirstColumn="0" w:firstRowLastColumn="0" w:lastRowFirstColumn="0" w:lastRowLastColumn="0"/>
             </w:pPr>
             <w:r>
-              <w:t xml:space="preserve">A user with scheduling privileges shall be able to </w:t>
-            </w:r>
-            <w:r>
-              <w:t>update</w:t>
-            </w:r>
-            <w:r>
-              <w:t xml:space="preserve"> schedules. </w:t>
+              <w:t xml:space="preserve">A user with scheduling privileges shall be able to update schedules. </w:t>
             </w:r>
           </w:p>
         </w:tc>
@@ -1249,13 +1220,7 @@
               <w:cnfStyle w:val="000000100000" w:firstRow="0" w:lastRow="0" w:firstColumn="0" w:lastColumn="0" w:oddVBand="0" w:evenVBand="0" w:oddHBand="1" w:evenHBand="0" w:firstRowFirstColumn="0" w:firstRowLastColumn="0" w:lastRowFirstColumn="0" w:lastRowLastColumn="0"/>
             </w:pPr>
             <w:r>
-              <w:t xml:space="preserve">Read Schedule, </w:t>
-            </w:r>
-            <w:r>
-              <w:t>Create</w:t>
-            </w:r>
-            <w:r>
-              <w:t xml:space="preserve"> Schedule, Delete Schedule</w:t>
+              <w:t>Read Schedule, Create Schedule, Delete Schedule</w:t>
             </w:r>
           </w:p>
         </w:tc>
@@ -1282,19 +1247,7 @@
               <w:cnfStyle w:val="000000000000" w:firstRow="0" w:lastRow="0" w:firstColumn="0" w:lastColumn="0" w:oddVBand="0" w:evenVBand="0" w:oddHBand="0" w:evenHBand="0" w:firstRowFirstColumn="0" w:firstRowLastColumn="0" w:lastRowFirstColumn="0" w:lastRowLastColumn="0"/>
             </w:pPr>
             <w:r>
-              <w:t>Scheduling user: to add</w:t>
-            </w:r>
-            <w:r>
-              <w:t xml:space="preserve"> new</w:t>
-            </w:r>
-            <w:r>
-              <w:t xml:space="preserve"> information</w:t>
-            </w:r>
-            <w:r>
-              <w:t xml:space="preserve"> and / or remove information</w:t>
-            </w:r>
-            <w:r>
-              <w:t xml:space="preserve"> about the schedule</w:t>
+              <w:t>Scheduling user: to add new information and / or remove information about the schedule</w:t>
             </w:r>
           </w:p>
           <w:p>
@@ -1332,27 +1285,15 @@
               <w:cnfStyle w:val="000000100000" w:firstRow="0" w:lastRow="0" w:firstColumn="0" w:lastColumn="0" w:oddVBand="0" w:evenVBand="0" w:oddHBand="1" w:evenHBand="0" w:firstRowFirstColumn="0" w:firstRowLastColumn="0" w:lastRowFirstColumn="0" w:lastRowLastColumn="0"/>
             </w:pPr>
             <w:r>
-              <w:t xml:space="preserve">User must have privileges to </w:t>
-            </w:r>
-            <w:r>
-              <w:t>update</w:t>
-            </w:r>
-            <w:r>
-              <w:t xml:space="preserve"> a schedule.</w:t>
-            </w:r>
-          </w:p>
-          <w:p>
-            <w:pPr>
-              <w:cnfStyle w:val="000000100000" w:firstRow="0" w:lastRow="0" w:firstColumn="0" w:lastColumn="0" w:oddVBand="0" w:evenVBand="0" w:oddHBand="1" w:evenHBand="0" w:firstRowFirstColumn="0" w:firstRowLastColumn="0" w:lastRowFirstColumn="0" w:lastRowLastColumn="0"/>
-            </w:pPr>
-            <w:r>
-              <w:t xml:space="preserve">User must have navigated to the schedule </w:t>
-            </w:r>
-            <w:r>
-              <w:t>updating</w:t>
-            </w:r>
-            <w:r>
-              <w:t xml:space="preserve"> section of the application.</w:t>
+              <w:t>User must have privileges to update a schedule.</w:t>
+            </w:r>
+          </w:p>
+          <w:p>
+            <w:pPr>
+              <w:cnfStyle w:val="000000100000" w:firstRow="0" w:lastRow="0" w:firstColumn="0" w:lastColumn="0" w:oddVBand="0" w:evenVBand="0" w:oddHBand="1" w:evenHBand="0" w:firstRowFirstColumn="0" w:firstRowLastColumn="0" w:lastRowFirstColumn="0" w:lastRowLastColumn="0"/>
+            </w:pPr>
+            <w:r>
+              <w:t>User must have navigated to the schedule updating section of the application.</w:t>
             </w:r>
           </w:p>
         </w:tc>
@@ -1379,16 +1320,7 @@
               <w:cnfStyle w:val="000000000000" w:firstRow="0" w:lastRow="0" w:firstColumn="0" w:lastColumn="0" w:oddVBand="0" w:evenVBand="0" w:oddHBand="0" w:evenHBand="0" w:firstRowFirstColumn="0" w:firstRowLastColumn="0" w:lastRowFirstColumn="0" w:lastRowLastColumn="0"/>
             </w:pPr>
             <w:r>
-              <w:t xml:space="preserve">Updated </w:t>
-            </w:r>
-            <w:r>
-              <w:t xml:space="preserve">schedules must </w:t>
-            </w:r>
-            <w:r>
-              <w:t>replace old information</w:t>
-            </w:r>
-            <w:r>
-              <w:t xml:space="preserve"> in the database.</w:t>
+              <w:t>Updated schedules must replace old information in the database.</w:t>
             </w:r>
           </w:p>
         </w:tc>
@@ -1461,13 +1393,7 @@
               <w:cnfStyle w:val="000000000000" w:firstRow="0" w:lastRow="0" w:firstColumn="0" w:lastColumn="0" w:oddVBand="0" w:evenVBand="0" w:oddHBand="0" w:evenHBand="0" w:firstRowFirstColumn="0" w:firstRowLastColumn="0" w:lastRowFirstColumn="0" w:lastRowLastColumn="0"/>
             </w:pPr>
             <w:r>
-              <w:t xml:space="preserve">User navigates to schedule </w:t>
-            </w:r>
-            <w:r>
-              <w:t>update</w:t>
-            </w:r>
-            <w:r>
-              <w:t xml:space="preserve"> section</w:t>
+              <w:t>User navigates to schedule update section</w:t>
             </w:r>
           </w:p>
           <w:p>
@@ -1623,10 +1549,7 @@
               <w:cnfStyle w:val="100000000000" w:firstRow="1" w:lastRow="0" w:firstColumn="0" w:lastColumn="0" w:oddVBand="0" w:evenVBand="0" w:oddHBand="0" w:evenHBand="0" w:firstRowFirstColumn="0" w:firstRowLastColumn="0" w:lastRowFirstColumn="0" w:lastRowLastColumn="0"/>
             </w:pPr>
             <w:r>
-              <w:t>Delete</w:t>
-            </w:r>
-            <w:r>
-              <w:t xml:space="preserve"> Schedule</w:t>
+              <w:t>Delete Schedule</w:t>
             </w:r>
           </w:p>
         </w:tc>
@@ -1656,13 +1579,7 @@
               <w:cnfStyle w:val="000000100000" w:firstRow="0" w:lastRow="0" w:firstColumn="0" w:lastColumn="0" w:oddVBand="0" w:evenVBand="0" w:oddHBand="1" w:evenHBand="0" w:firstRowFirstColumn="0" w:firstRowLastColumn="0" w:lastRowFirstColumn="0" w:lastRowLastColumn="0"/>
             </w:pPr>
             <w:r>
-              <w:t xml:space="preserve">Schedule being </w:t>
-            </w:r>
-            <w:r>
-              <w:t>deleted</w:t>
-            </w:r>
-            <w:r>
-              <w:t>.</w:t>
+              <w:t>Schedule being deleted.</w:t>
             </w:r>
           </w:p>
         </w:tc>
@@ -1689,13 +1606,7 @@
               <w:cnfStyle w:val="000000000000" w:firstRow="0" w:lastRow="0" w:firstColumn="0" w:lastColumn="0" w:oddVBand="0" w:evenVBand="0" w:oddHBand="0" w:evenHBand="0" w:firstRowFirstColumn="0" w:firstRowLastColumn="0" w:lastRowFirstColumn="0" w:lastRowLastColumn="0"/>
             </w:pPr>
             <w:r>
-              <w:t xml:space="preserve">User decides to </w:t>
-            </w:r>
-            <w:r>
-              <w:t>delete a</w:t>
-            </w:r>
-            <w:r>
-              <w:t xml:space="preserve"> schedule and navigates to that section of the application.</w:t>
+              <w:t>User decides to delete a schedule and navigates to that section of the application.</w:t>
             </w:r>
           </w:p>
         </w:tc>
@@ -1725,13 +1636,7 @@
               <w:cnfStyle w:val="000000100000" w:firstRow="0" w:lastRow="0" w:firstColumn="0" w:lastColumn="0" w:oddVBand="0" w:evenVBand="0" w:oddHBand="1" w:evenHBand="0" w:firstRowFirstColumn="0" w:firstRowLastColumn="0" w:lastRowFirstColumn="0" w:lastRowLastColumn="0"/>
             </w:pPr>
             <w:r>
-              <w:t xml:space="preserve">A user with scheduling privileges shall be able to </w:t>
-            </w:r>
-            <w:r>
-              <w:t>delete</w:t>
-            </w:r>
-            <w:r>
-              <w:t xml:space="preserve"> schedules. </w:t>
+              <w:t xml:space="preserve">A user with scheduling privileges shall be able to delete schedules. </w:t>
             </w:r>
           </w:p>
         </w:tc>
@@ -1788,13 +1693,7 @@
               <w:cnfStyle w:val="000000100000" w:firstRow="0" w:lastRow="0" w:firstColumn="0" w:lastColumn="0" w:oddVBand="0" w:evenVBand="0" w:oddHBand="1" w:evenHBand="0" w:firstRowFirstColumn="0" w:firstRowLastColumn="0" w:lastRowFirstColumn="0" w:lastRowLastColumn="0"/>
             </w:pPr>
             <w:r>
-              <w:t xml:space="preserve">Read Schedule, Update Schedule, </w:t>
-            </w:r>
-            <w:r>
-              <w:t>Create</w:t>
-            </w:r>
-            <w:r>
-              <w:t xml:space="preserve"> Schedule</w:t>
+              <w:t>Read Schedule, Update Schedule, Create Schedule</w:t>
             </w:r>
           </w:p>
         </w:tc>
@@ -1821,27 +1720,15 @@
               <w:cnfStyle w:val="000000000000" w:firstRow="0" w:lastRow="0" w:firstColumn="0" w:lastColumn="0" w:oddVBand="0" w:evenVBand="0" w:oddHBand="0" w:evenHBand="0" w:firstRowFirstColumn="0" w:firstRowLastColumn="0" w:lastRowFirstColumn="0" w:lastRowLastColumn="0"/>
             </w:pPr>
             <w:r>
-              <w:t xml:space="preserve">Scheduling user: to </w:t>
-            </w:r>
-            <w:r>
-              <w:t>delete</w:t>
-            </w:r>
-            <w:r>
-              <w:t xml:space="preserve"> the schedule</w:t>
-            </w:r>
-          </w:p>
-          <w:p>
-            <w:pPr>
-              <w:cnfStyle w:val="000000000000" w:firstRow="0" w:lastRow="0" w:firstColumn="0" w:lastColumn="0" w:oddVBand="0" w:evenVBand="0" w:oddHBand="0" w:evenHBand="0" w:firstRowFirstColumn="0" w:firstRowLastColumn="0" w:lastRowFirstColumn="0" w:lastRowLastColumn="0"/>
-            </w:pPr>
-            <w:r>
-              <w:t xml:space="preserve">System: to verify and </w:t>
-            </w:r>
-            <w:r>
-              <w:t>delete</w:t>
-            </w:r>
-            <w:r>
-              <w:t xml:space="preserve"> the information to the database</w:t>
+              <w:t>Scheduling user: to delete the schedule</w:t>
+            </w:r>
+          </w:p>
+          <w:p>
+            <w:pPr>
+              <w:cnfStyle w:val="000000000000" w:firstRow="0" w:lastRow="0" w:firstColumn="0" w:lastColumn="0" w:oddVBand="0" w:evenVBand="0" w:oddHBand="0" w:evenHBand="0" w:firstRowFirstColumn="0" w:firstRowLastColumn="0" w:lastRowFirstColumn="0" w:lastRowLastColumn="0"/>
+            </w:pPr>
+            <w:r>
+              <w:t>System: to verify and delete the information to the database</w:t>
             </w:r>
           </w:p>
         </w:tc>
@@ -1871,39 +1758,29 @@
               <w:cnfStyle w:val="000000100000" w:firstRow="0" w:lastRow="0" w:firstColumn="0" w:lastColumn="0" w:oddVBand="0" w:evenVBand="0" w:oddHBand="1" w:evenHBand="0" w:firstRowFirstColumn="0" w:firstRowLastColumn="0" w:lastRowFirstColumn="0" w:lastRowLastColumn="0"/>
             </w:pPr>
             <w:r>
-              <w:t xml:space="preserve">User must have privileges to </w:t>
-            </w:r>
-            <w:r>
-              <w:t>delete</w:t>
-            </w:r>
-            <w:r>
-              <w:t xml:space="preserve"> a schedule.</w:t>
-            </w:r>
-          </w:p>
-          <w:p>
-            <w:pPr>
-              <w:cnfStyle w:val="000000100000" w:firstRow="0" w:lastRow="0" w:firstColumn="0" w:lastColumn="0" w:oddVBand="0" w:evenVBand="0" w:oddHBand="1" w:evenHBand="0" w:firstRowFirstColumn="0" w:firstRowLastColumn="0" w:lastRowFirstColumn="0" w:lastRowLastColumn="0"/>
-            </w:pPr>
-            <w:r>
-              <w:t xml:space="preserve">User must have navigated to the schedule </w:t>
-            </w:r>
-            <w:r>
-              <w:t>deletion</w:t>
-            </w:r>
-            <w:r>
-              <w:t xml:space="preserve"> section of the application.</w:t>
-            </w:r>
-          </w:p>
-        </w:tc>
-      </w:tr>
-      <w:tr>
-        <w:tc>
-          <w:tcPr>
-            <w:cnfStyle w:val="001000000000" w:firstRow="0" w:lastRow="0" w:firstColumn="1" w:lastColumn="0" w:oddVBand="0" w:evenVBand="0" w:oddHBand="0" w:evenHBand="0" w:firstRowFirstColumn="0" w:firstRowLastColumn="0" w:lastRowFirstColumn="0" w:lastRowLastColumn="0"/>
-            <w:tcW w:w="2515" w:type="dxa"/>
-          </w:tcPr>
-          <w:p>
-            <w:r>
+              <w:t>User must have privileges to delete a schedule.</w:t>
+            </w:r>
+          </w:p>
+          <w:p>
+            <w:pPr>
+              <w:cnfStyle w:val="000000100000" w:firstRow="0" w:lastRow="0" w:firstColumn="0" w:lastColumn="0" w:oddVBand="0" w:evenVBand="0" w:oddHBand="1" w:evenHBand="0" w:firstRowFirstColumn="0" w:firstRowLastColumn="0" w:lastRowFirstColumn="0" w:lastRowLastColumn="0"/>
+            </w:pPr>
+            <w:r>
+              <w:lastRenderedPageBreak/>
+              <w:t>User must have navigated to the schedule deletion section of the application.</w:t>
+            </w:r>
+          </w:p>
+        </w:tc>
+      </w:tr>
+      <w:tr>
+        <w:tc>
+          <w:tcPr>
+            <w:cnfStyle w:val="001000000000" w:firstRow="0" w:lastRow="0" w:firstColumn="1" w:lastColumn="0" w:oddVBand="0" w:evenVBand="0" w:oddHBand="0" w:evenHBand="0" w:firstRowFirstColumn="0" w:firstRowLastColumn="0" w:lastRowFirstColumn="0" w:lastRowLastColumn="0"/>
+            <w:tcW w:w="2515" w:type="dxa"/>
+          </w:tcPr>
+          <w:p>
+            <w:r>
+              <w:lastRenderedPageBreak/>
               <w:t>Postconditions</w:t>
             </w:r>
           </w:p>
@@ -1918,22 +1795,7 @@
               <w:cnfStyle w:val="000000000000" w:firstRow="0" w:lastRow="0" w:firstColumn="0" w:lastColumn="0" w:oddVBand="0" w:evenVBand="0" w:oddHBand="0" w:evenHBand="0" w:firstRowFirstColumn="0" w:firstRowLastColumn="0" w:lastRowFirstColumn="0" w:lastRowLastColumn="0"/>
             </w:pPr>
             <w:r>
-              <w:t xml:space="preserve">Deleted </w:t>
-            </w:r>
-            <w:r>
-              <w:t xml:space="preserve">schedules must be </w:t>
-            </w:r>
-            <w:r>
-              <w:t>removed</w:t>
-            </w:r>
-            <w:r>
-              <w:t xml:space="preserve"> </w:t>
-            </w:r>
-            <w:r>
-              <w:t>from</w:t>
-            </w:r>
-            <w:r>
-              <w:t xml:space="preserve"> the database.</w:t>
+              <w:t>Deleted schedules must be removed from the database.</w:t>
             </w:r>
           </w:p>
         </w:tc>
@@ -2006,13 +1868,7 @@
               <w:cnfStyle w:val="000000000000" w:firstRow="0" w:lastRow="0" w:firstColumn="0" w:lastColumn="0" w:oddVBand="0" w:evenVBand="0" w:oddHBand="0" w:evenHBand="0" w:firstRowFirstColumn="0" w:firstRowLastColumn="0" w:lastRowFirstColumn="0" w:lastRowLastColumn="0"/>
             </w:pPr>
             <w:r>
-              <w:t xml:space="preserve">User navigates to schedule </w:t>
-            </w:r>
-            <w:r>
-              <w:t>deletion</w:t>
-            </w:r>
-            <w:r>
-              <w:t xml:space="preserve"> section</w:t>
+              <w:t>User navigates to schedule deletion section</w:t>
             </w:r>
           </w:p>
           <w:p>
@@ -2025,19 +1881,7 @@
               <w:cnfStyle w:val="000000000000" w:firstRow="0" w:lastRow="0" w:firstColumn="0" w:lastColumn="0" w:oddVBand="0" w:evenVBand="0" w:oddHBand="0" w:evenHBand="0" w:firstRowFirstColumn="0" w:firstRowLastColumn="0" w:lastRowFirstColumn="0" w:lastRowLastColumn="0"/>
             </w:pPr>
             <w:r>
-              <w:t xml:space="preserve">User </w:t>
-            </w:r>
-            <w:r>
-              <w:t>confirms</w:t>
-            </w:r>
-            <w:r>
-              <w:t xml:space="preserve"> the </w:t>
-            </w:r>
-            <w:r>
-              <w:t xml:space="preserve">deletion of the </w:t>
-            </w:r>
-            <w:r>
-              <w:t>schedule</w:t>
+              <w:t>User confirms the deletion of the schedule</w:t>
             </w:r>
           </w:p>
           <w:p>
@@ -2063,16 +1907,2114 @@
               <w:cnfStyle w:val="000000000000" w:firstRow="0" w:lastRow="0" w:firstColumn="0" w:lastColumn="0" w:oddVBand="0" w:evenVBand="0" w:oddHBand="0" w:evenHBand="0" w:firstRowFirstColumn="0" w:firstRowLastColumn="0" w:lastRowFirstColumn="0" w:lastRowLastColumn="0"/>
             </w:pPr>
             <w:r>
+              <w:t xml:space="preserve">1.1 System displays the “Delete Schedule” page </w:t>
+            </w:r>
+            <w:r>
+              <w:t>and asks user to confirm deletion</w:t>
+            </w:r>
+          </w:p>
+          <w:p>
+            <w:pPr>
+              <w:cnfStyle w:val="000000000000" w:firstRow="0" w:lastRow="0" w:firstColumn="0" w:lastColumn="0" w:oddVBand="0" w:evenVBand="0" w:oddHBand="0" w:evenHBand="0" w:firstRowFirstColumn="0" w:firstRowLastColumn="0" w:lastRowFirstColumn="0" w:lastRowLastColumn="0"/>
+            </w:pPr>
+            <w:r>
+              <w:t xml:space="preserve">2.1 System validates </w:t>
+            </w:r>
+            <w:r>
+              <w:t>deletion confirmation and deletes</w:t>
+            </w:r>
+            <w:r>
+              <w:t xml:space="preserve"> schedule information </w:t>
+            </w:r>
+            <w:r>
+              <w:t>from</w:t>
+            </w:r>
+            <w:r>
+              <w:t xml:space="preserve"> appropriate databases </w:t>
+            </w:r>
+          </w:p>
+        </w:tc>
+      </w:tr>
+      <w:tr>
+        <w:trPr>
+          <w:cnfStyle w:val="000000100000" w:firstRow="0" w:lastRow="0" w:firstColumn="0" w:lastColumn="0" w:oddVBand="0" w:evenVBand="0" w:oddHBand="1" w:evenHBand="0" w:firstRowFirstColumn="0" w:firstRowLastColumn="0" w:lastRowFirstColumn="0" w:lastRowLastColumn="0"/>
+        </w:trPr>
+        <w:tc>
+          <w:tcPr>
+            <w:cnfStyle w:val="001000000000" w:firstRow="0" w:lastRow="0" w:firstColumn="1" w:lastColumn="0" w:oddVBand="0" w:evenVBand="0" w:oddHBand="0" w:evenHBand="0" w:firstRowFirstColumn="0" w:firstRowLastColumn="0" w:lastRowFirstColumn="0" w:lastRowLastColumn="0"/>
+            <w:tcW w:w="2515" w:type="dxa"/>
+          </w:tcPr>
+          <w:p>
+            <w:r>
+              <w:t>Exception Conditions</w:t>
+            </w:r>
+          </w:p>
+        </w:tc>
+        <w:tc>
+          <w:tcPr>
+            <w:tcW w:w="6835" w:type="dxa"/>
+            <w:gridSpan w:val="2"/>
+          </w:tcPr>
+          <w:p>
+            <w:pPr>
+              <w:cnfStyle w:val="000000100000" w:firstRow="0" w:lastRow="0" w:firstColumn="0" w:lastColumn="0" w:oddVBand="0" w:evenVBand="0" w:oddHBand="1" w:evenHBand="0" w:firstRowFirstColumn="0" w:firstRowLastColumn="0" w:lastRowFirstColumn="0" w:lastRowLastColumn="0"/>
+            </w:pPr>
+          </w:p>
+        </w:tc>
+      </w:tr>
+    </w:tbl>
+    <w:p/>
+    <w:p/>
+    <w:p>
+      <w:pPr>
+        <w:pStyle w:val="IntenseQuote"/>
+      </w:pPr>
+      <w:r>
+        <w:t>Availability CRUD</w:t>
+      </w:r>
+    </w:p>
+    <w:tbl>
+      <w:tblPr>
+        <w:tblStyle w:val="GridTable3-Accent1"/>
+        <w:tblW w:w="0" w:type="auto"/>
+        <w:tblInd w:w="5" w:type="dxa"/>
+        <w:tblLook w:val="04A0" w:firstRow="1" w:lastRow="0" w:firstColumn="1" w:lastColumn="0" w:noHBand="0" w:noVBand="1"/>
+      </w:tblPr>
+      <w:tblGrid>
+        <w:gridCol w:w="2515"/>
+        <w:gridCol w:w="3420"/>
+        <w:gridCol w:w="3415"/>
+      </w:tblGrid>
+      <w:tr>
+        <w:trPr>
+          <w:cnfStyle w:val="100000000000" w:firstRow="1" w:lastRow="0" w:firstColumn="0" w:lastColumn="0" w:oddVBand="0" w:evenVBand="0" w:oddHBand="0" w:evenHBand="0" w:firstRowFirstColumn="0" w:firstRowLastColumn="0" w:lastRowFirstColumn="0" w:lastRowLastColumn="0"/>
+        </w:trPr>
+        <w:tc>
+          <w:tcPr>
+            <w:cnfStyle w:val="001000000100" w:firstRow="0" w:lastRow="0" w:firstColumn="1" w:lastColumn="0" w:oddVBand="0" w:evenVBand="0" w:oddHBand="0" w:evenHBand="0" w:firstRowFirstColumn="1" w:firstRowLastColumn="0" w:lastRowFirstColumn="0" w:lastRowLastColumn="0"/>
+            <w:tcW w:w="2515" w:type="dxa"/>
+          </w:tcPr>
+          <w:p>
+            <w:r>
+              <w:t>Use Case Name</w:t>
+            </w:r>
+          </w:p>
+        </w:tc>
+        <w:tc>
+          <w:tcPr>
+            <w:tcW w:w="6835" w:type="dxa"/>
+            <w:gridSpan w:val="2"/>
+          </w:tcPr>
+          <w:p>
+            <w:pPr>
+              <w:cnfStyle w:val="100000000000" w:firstRow="1" w:lastRow="0" w:firstColumn="0" w:lastColumn="0" w:oddVBand="0" w:evenVBand="0" w:oddHBand="0" w:evenHBand="0" w:firstRowFirstColumn="0" w:firstRowLastColumn="0" w:lastRowFirstColumn="0" w:lastRowLastColumn="0"/>
+            </w:pPr>
+            <w:r>
+              <w:t xml:space="preserve">Create </w:t>
+            </w:r>
+            <w:r>
+              <w:t>Availability</w:t>
+            </w:r>
+          </w:p>
+        </w:tc>
+      </w:tr>
+      <w:tr>
+        <w:trPr>
+          <w:cnfStyle w:val="000000100000" w:firstRow="0" w:lastRow="0" w:firstColumn="0" w:lastColumn="0" w:oddVBand="0" w:evenVBand="0" w:oddHBand="1" w:evenHBand="0" w:firstRowFirstColumn="0" w:firstRowLastColumn="0" w:lastRowFirstColumn="0" w:lastRowLastColumn="0"/>
+        </w:trPr>
+        <w:tc>
+          <w:tcPr>
+            <w:cnfStyle w:val="001000000000" w:firstRow="0" w:lastRow="0" w:firstColumn="1" w:lastColumn="0" w:oddVBand="0" w:evenVBand="0" w:oddHBand="0" w:evenHBand="0" w:firstRowFirstColumn="0" w:firstRowLastColumn="0" w:lastRowFirstColumn="0" w:lastRowLastColumn="0"/>
+            <w:tcW w:w="2515" w:type="dxa"/>
+          </w:tcPr>
+          <w:p>
+            <w:r>
+              <w:t>Scenario</w:t>
+            </w:r>
+          </w:p>
+        </w:tc>
+        <w:tc>
+          <w:tcPr>
+            <w:tcW w:w="6835" w:type="dxa"/>
+            <w:gridSpan w:val="2"/>
+          </w:tcPr>
+          <w:p>
+            <w:pPr>
+              <w:cnfStyle w:val="000000100000" w:firstRow="0" w:lastRow="0" w:firstColumn="0" w:lastColumn="0" w:oddVBand="0" w:evenVBand="0" w:oddHBand="1" w:evenHBand="0" w:firstRowFirstColumn="0" w:firstRowLastColumn="0" w:lastRowFirstColumn="0" w:lastRowLastColumn="0"/>
+            </w:pPr>
+            <w:r>
+              <w:t>Availability</w:t>
+            </w:r>
+            <w:r>
+              <w:t xml:space="preserve"> being created.</w:t>
+            </w:r>
+          </w:p>
+        </w:tc>
+      </w:tr>
+      <w:tr>
+        <w:tc>
+          <w:tcPr>
+            <w:cnfStyle w:val="001000000000" w:firstRow="0" w:lastRow="0" w:firstColumn="1" w:lastColumn="0" w:oddVBand="0" w:evenVBand="0" w:oddHBand="0" w:evenHBand="0" w:firstRowFirstColumn="0" w:firstRowLastColumn="0" w:lastRowFirstColumn="0" w:lastRowLastColumn="0"/>
+            <w:tcW w:w="2515" w:type="dxa"/>
+          </w:tcPr>
+          <w:p>
+            <w:r>
+              <w:t>Triggering Event</w:t>
+            </w:r>
+          </w:p>
+        </w:tc>
+        <w:tc>
+          <w:tcPr>
+            <w:tcW w:w="6835" w:type="dxa"/>
+            <w:gridSpan w:val="2"/>
+          </w:tcPr>
+          <w:p>
+            <w:pPr>
+              <w:cnfStyle w:val="000000000000" w:firstRow="0" w:lastRow="0" w:firstColumn="0" w:lastColumn="0" w:oddVBand="0" w:evenVBand="0" w:oddHBand="0" w:evenHBand="0" w:firstRowFirstColumn="0" w:firstRowLastColumn="0" w:lastRowFirstColumn="0" w:lastRowLastColumn="0"/>
+            </w:pPr>
+            <w:r>
+              <w:t>Employer</w:t>
+            </w:r>
+            <w:r>
+              <w:t xml:space="preserve"> or employee</w:t>
+            </w:r>
+            <w:r>
+              <w:t xml:space="preserve"> decides to create </w:t>
+            </w:r>
+            <w:r>
+              <w:t>an employee availability</w:t>
+            </w:r>
+            <w:r>
+              <w:t xml:space="preserve"> and navigates to that section of the application.</w:t>
+            </w:r>
+          </w:p>
+        </w:tc>
+      </w:tr>
+      <w:tr>
+        <w:trPr>
+          <w:cnfStyle w:val="000000100000" w:firstRow="0" w:lastRow="0" w:firstColumn="0" w:lastColumn="0" w:oddVBand="0" w:evenVBand="0" w:oddHBand="1" w:evenHBand="0" w:firstRowFirstColumn="0" w:firstRowLastColumn="0" w:lastRowFirstColumn="0" w:lastRowLastColumn="0"/>
+        </w:trPr>
+        <w:tc>
+          <w:tcPr>
+            <w:cnfStyle w:val="001000000000" w:firstRow="0" w:lastRow="0" w:firstColumn="1" w:lastColumn="0" w:oddVBand="0" w:evenVBand="0" w:oddHBand="0" w:evenHBand="0" w:firstRowFirstColumn="0" w:firstRowLastColumn="0" w:lastRowFirstColumn="0" w:lastRowLastColumn="0"/>
+            <w:tcW w:w="2515" w:type="dxa"/>
+          </w:tcPr>
+          <w:p>
+            <w:r>
+              <w:t>Brief Description</w:t>
+            </w:r>
+          </w:p>
+        </w:tc>
+        <w:tc>
+          <w:tcPr>
+            <w:tcW w:w="6835" w:type="dxa"/>
+            <w:gridSpan w:val="2"/>
+          </w:tcPr>
+          <w:p>
+            <w:pPr>
+              <w:cnfStyle w:val="000000100000" w:firstRow="0" w:lastRow="0" w:firstColumn="0" w:lastColumn="0" w:oddVBand="0" w:evenVBand="0" w:oddHBand="1" w:evenHBand="0" w:firstRowFirstColumn="0" w:firstRowLastColumn="0" w:lastRowFirstColumn="0" w:lastRowLastColumn="0"/>
+            </w:pPr>
+            <w:r>
+              <w:t>An employer</w:t>
+            </w:r>
+            <w:r>
+              <w:t xml:space="preserve"> shall be able to create availability for all employees. An employee shall</w:t>
+            </w:r>
+            <w:r>
+              <w:t xml:space="preserve"> be able to create</w:t>
+            </w:r>
+            <w:r>
+              <w:t xml:space="preserve"> availability for themselves</w:t>
+            </w:r>
+            <w:r>
+              <w:t xml:space="preserve">. </w:t>
+            </w:r>
+          </w:p>
+        </w:tc>
+      </w:tr>
+      <w:tr>
+        <w:tc>
+          <w:tcPr>
+            <w:cnfStyle w:val="001000000000" w:firstRow="0" w:lastRow="0" w:firstColumn="1" w:lastColumn="0" w:oddVBand="0" w:evenVBand="0" w:oddHBand="0" w:evenHBand="0" w:firstRowFirstColumn="0" w:firstRowLastColumn="0" w:lastRowFirstColumn="0" w:lastRowLastColumn="0"/>
+            <w:tcW w:w="2515" w:type="dxa"/>
+          </w:tcPr>
+          <w:p>
+            <w:r>
+              <w:t>Actors</w:t>
+            </w:r>
+          </w:p>
+        </w:tc>
+        <w:tc>
+          <w:tcPr>
+            <w:tcW w:w="6835" w:type="dxa"/>
+            <w:gridSpan w:val="2"/>
+          </w:tcPr>
+          <w:p>
+            <w:pPr>
+              <w:cnfStyle w:val="000000000000" w:firstRow="0" w:lastRow="0" w:firstColumn="0" w:lastColumn="0" w:oddVBand="0" w:evenVBand="0" w:oddHBand="0" w:evenHBand="0" w:firstRowFirstColumn="0" w:firstRowLastColumn="0" w:lastRowFirstColumn="0" w:lastRowLastColumn="0"/>
+            </w:pPr>
+            <w:r>
+              <w:t>Employer or employee</w:t>
+            </w:r>
+            <w:r>
+              <w:t>, System</w:t>
+            </w:r>
+          </w:p>
+        </w:tc>
+      </w:tr>
+      <w:tr>
+        <w:trPr>
+          <w:cnfStyle w:val="000000100000" w:firstRow="0" w:lastRow="0" w:firstColumn="0" w:lastColumn="0" w:oddVBand="0" w:evenVBand="0" w:oddHBand="1" w:evenHBand="0" w:firstRowFirstColumn="0" w:firstRowLastColumn="0" w:lastRowFirstColumn="0" w:lastRowLastColumn="0"/>
+        </w:trPr>
+        <w:tc>
+          <w:tcPr>
+            <w:cnfStyle w:val="001000000000" w:firstRow="0" w:lastRow="0" w:firstColumn="1" w:lastColumn="0" w:oddVBand="0" w:evenVBand="0" w:oddHBand="0" w:evenHBand="0" w:firstRowFirstColumn="0" w:firstRowLastColumn="0" w:lastRowFirstColumn="0" w:lastRowLastColumn="0"/>
+            <w:tcW w:w="2515" w:type="dxa"/>
+          </w:tcPr>
+          <w:p>
+            <w:r>
+              <w:t>Related Use Cases</w:t>
+            </w:r>
+          </w:p>
+        </w:tc>
+        <w:tc>
+          <w:tcPr>
+            <w:tcW w:w="6835" w:type="dxa"/>
+            <w:gridSpan w:val="2"/>
+          </w:tcPr>
+          <w:p>
+            <w:pPr>
+              <w:cnfStyle w:val="000000100000" w:firstRow="0" w:lastRow="0" w:firstColumn="0" w:lastColumn="0" w:oddVBand="0" w:evenVBand="0" w:oddHBand="1" w:evenHBand="0" w:firstRowFirstColumn="0" w:firstRowLastColumn="0" w:lastRowFirstColumn="0" w:lastRowLastColumn="0"/>
+            </w:pPr>
+            <w:r>
+              <w:t xml:space="preserve">Read </w:t>
+            </w:r>
+            <w:r>
+              <w:t>Availability, Update Availability, Delete Availability</w:t>
+            </w:r>
+          </w:p>
+        </w:tc>
+      </w:tr>
+      <w:tr>
+        <w:tc>
+          <w:tcPr>
+            <w:cnfStyle w:val="001000000000" w:firstRow="0" w:lastRow="0" w:firstColumn="1" w:lastColumn="0" w:oddVBand="0" w:evenVBand="0" w:oddHBand="0" w:evenHBand="0" w:firstRowFirstColumn="0" w:firstRowLastColumn="0" w:lastRowFirstColumn="0" w:lastRowLastColumn="0"/>
+            <w:tcW w:w="2515" w:type="dxa"/>
+          </w:tcPr>
+          <w:p>
+            <w:r>
+              <w:t>Stakeholders</w:t>
+            </w:r>
+          </w:p>
+        </w:tc>
+        <w:tc>
+          <w:tcPr>
+            <w:tcW w:w="6835" w:type="dxa"/>
+            <w:gridSpan w:val="2"/>
+          </w:tcPr>
+          <w:p>
+            <w:pPr>
+              <w:cnfStyle w:val="000000000000" w:firstRow="0" w:lastRow="0" w:firstColumn="0" w:lastColumn="0" w:oddVBand="0" w:evenVBand="0" w:oddHBand="0" w:evenHBand="0" w:firstRowFirstColumn="0" w:firstRowLastColumn="0" w:lastRowFirstColumn="0" w:lastRowLastColumn="0"/>
+            </w:pPr>
+            <w:r>
+              <w:t>Employer</w:t>
+            </w:r>
+            <w:r>
+              <w:t xml:space="preserve"> or Employee</w:t>
+            </w:r>
+            <w:r>
+              <w:t xml:space="preserve">: to add information about the </w:t>
+            </w:r>
+            <w:r>
+              <w:t>availability</w:t>
+            </w:r>
+          </w:p>
+          <w:p>
+            <w:pPr>
+              <w:cnfStyle w:val="000000000000" w:firstRow="0" w:lastRow="0" w:firstColumn="0" w:lastColumn="0" w:oddVBand="0" w:evenVBand="0" w:oddHBand="0" w:evenHBand="0" w:firstRowFirstColumn="0" w:firstRowLastColumn="0" w:lastRowFirstColumn="0" w:lastRowLastColumn="0"/>
+            </w:pPr>
+            <w:r>
+              <w:t>System: to verify and add the information to the database</w:t>
+            </w:r>
+          </w:p>
+        </w:tc>
+      </w:tr>
+      <w:tr>
+        <w:trPr>
+          <w:cnfStyle w:val="000000100000" w:firstRow="0" w:lastRow="0" w:firstColumn="0" w:lastColumn="0" w:oddVBand="0" w:evenVBand="0" w:oddHBand="1" w:evenHBand="0" w:firstRowFirstColumn="0" w:firstRowLastColumn="0" w:lastRowFirstColumn="0" w:lastRowLastColumn="0"/>
+        </w:trPr>
+        <w:tc>
+          <w:tcPr>
+            <w:cnfStyle w:val="001000000000" w:firstRow="0" w:lastRow="0" w:firstColumn="1" w:lastColumn="0" w:oddVBand="0" w:evenVBand="0" w:oddHBand="0" w:evenHBand="0" w:firstRowFirstColumn="0" w:firstRowLastColumn="0" w:lastRowFirstColumn="0" w:lastRowLastColumn="0"/>
+            <w:tcW w:w="2515" w:type="dxa"/>
+          </w:tcPr>
+          <w:p>
+            <w:r>
+              <w:t xml:space="preserve"> Preconditions</w:t>
+            </w:r>
+          </w:p>
+        </w:tc>
+        <w:tc>
+          <w:tcPr>
+            <w:tcW w:w="6835" w:type="dxa"/>
+            <w:gridSpan w:val="2"/>
+          </w:tcPr>
+          <w:p>
+            <w:pPr>
+              <w:cnfStyle w:val="000000100000" w:firstRow="0" w:lastRow="0" w:firstColumn="0" w:lastColumn="0" w:oddVBand="0" w:evenVBand="0" w:oddHBand="1" w:evenHBand="0" w:firstRowFirstColumn="0" w:firstRowLastColumn="0" w:lastRowFirstColumn="0" w:lastRowLastColumn="0"/>
+            </w:pPr>
+            <w:r>
+              <w:t>Employer u</w:t>
+            </w:r>
+            <w:r>
+              <w:t>ser must have privileges to c</w:t>
+            </w:r>
+            <w:r>
+              <w:t>reate an availability for employee</w:t>
+            </w:r>
+            <w:r>
+              <w:t>.</w:t>
+            </w:r>
+            <w:r>
+              <w:t xml:space="preserve"> </w:t>
+            </w:r>
+          </w:p>
+          <w:p>
+            <w:pPr>
+              <w:cnfStyle w:val="000000100000" w:firstRow="0" w:lastRow="0" w:firstColumn="0" w:lastColumn="0" w:oddVBand="0" w:evenVBand="0" w:oddHBand="1" w:evenHBand="0" w:firstRowFirstColumn="0" w:firstRowLastColumn="0" w:lastRowFirstColumn="0" w:lastRowLastColumn="0"/>
+            </w:pPr>
+            <w:r>
+              <w:t xml:space="preserve">User must have navigated to the </w:t>
+            </w:r>
+            <w:r>
+              <w:t>availability</w:t>
+            </w:r>
+            <w:r>
+              <w:t xml:space="preserve"> creation section of the application.</w:t>
+            </w:r>
+          </w:p>
+        </w:tc>
+      </w:tr>
+      <w:tr>
+        <w:tc>
+          <w:tcPr>
+            <w:cnfStyle w:val="001000000000" w:firstRow="0" w:lastRow="0" w:firstColumn="1" w:lastColumn="0" w:oddVBand="0" w:evenVBand="0" w:oddHBand="0" w:evenHBand="0" w:firstRowFirstColumn="0" w:firstRowLastColumn="0" w:lastRowFirstColumn="0" w:lastRowLastColumn="0"/>
+            <w:tcW w:w="2515" w:type="dxa"/>
+          </w:tcPr>
+          <w:p>
+            <w:r>
+              <w:t>Postconditions</w:t>
+            </w:r>
+          </w:p>
+        </w:tc>
+        <w:tc>
+          <w:tcPr>
+            <w:tcW w:w="6835" w:type="dxa"/>
+            <w:gridSpan w:val="2"/>
+          </w:tcPr>
+          <w:p>
+            <w:pPr>
+              <w:cnfStyle w:val="000000000000" w:firstRow="0" w:lastRow="0" w:firstColumn="0" w:lastColumn="0" w:oddVBand="0" w:evenVBand="0" w:oddHBand="0" w:evenHBand="0" w:firstRowFirstColumn="0" w:firstRowLastColumn="0" w:lastRowFirstColumn="0" w:lastRowLastColumn="0"/>
+            </w:pPr>
+            <w:r>
+              <w:t xml:space="preserve">Newly created </w:t>
+            </w:r>
+            <w:r>
+              <w:t>availability</w:t>
+            </w:r>
+            <w:r>
+              <w:t xml:space="preserve"> must be inserted into the database.</w:t>
+            </w:r>
+          </w:p>
+        </w:tc>
+      </w:tr>
+      <w:tr>
+        <w:trPr>
+          <w:cnfStyle w:val="000000100000" w:firstRow="0" w:lastRow="0" w:firstColumn="0" w:lastColumn="0" w:oddVBand="0" w:evenVBand="0" w:oddHBand="1" w:evenHBand="0" w:firstRowFirstColumn="0" w:firstRowLastColumn="0" w:lastRowFirstColumn="0" w:lastRowLastColumn="0"/>
+        </w:trPr>
+        <w:tc>
+          <w:tcPr>
+            <w:cnfStyle w:val="001000000000" w:firstRow="0" w:lastRow="0" w:firstColumn="1" w:lastColumn="0" w:oddVBand="0" w:evenVBand="0" w:oddHBand="0" w:evenHBand="0" w:firstRowFirstColumn="0" w:firstRowLastColumn="0" w:lastRowFirstColumn="0" w:lastRowLastColumn="0"/>
+            <w:tcW w:w="2515" w:type="dxa"/>
+            <w:vMerge w:val="restart"/>
+          </w:tcPr>
+          <w:p>
+            <w:r>
+              <w:t>Flow of Events</w:t>
+            </w:r>
+          </w:p>
+        </w:tc>
+        <w:tc>
+          <w:tcPr>
+            <w:tcW w:w="3420" w:type="dxa"/>
+          </w:tcPr>
+          <w:p>
+            <w:pPr>
+              <w:jc w:val="center"/>
+              <w:cnfStyle w:val="000000100000" w:firstRow="0" w:lastRow="0" w:firstColumn="0" w:lastColumn="0" w:oddVBand="0" w:evenVBand="0" w:oddHBand="1" w:evenHBand="0" w:firstRowFirstColumn="0" w:firstRowLastColumn="0" w:lastRowFirstColumn="0" w:lastRowLastColumn="0"/>
+            </w:pPr>
+            <w:r>
+              <w:t>Actor</w:t>
+            </w:r>
+          </w:p>
+        </w:tc>
+        <w:tc>
+          <w:tcPr>
+            <w:tcW w:w="3415" w:type="dxa"/>
+          </w:tcPr>
+          <w:p>
+            <w:pPr>
+              <w:jc w:val="center"/>
+              <w:cnfStyle w:val="000000100000" w:firstRow="0" w:lastRow="0" w:firstColumn="0" w:lastColumn="0" w:oddVBand="0" w:evenVBand="0" w:oddHBand="1" w:evenHBand="0" w:firstRowFirstColumn="0" w:firstRowLastColumn="0" w:lastRowFirstColumn="0" w:lastRowLastColumn="0"/>
+            </w:pPr>
+            <w:r>
+              <w:t>System</w:t>
+            </w:r>
+          </w:p>
+        </w:tc>
+      </w:tr>
+      <w:tr>
+        <w:tc>
+          <w:tcPr>
+            <w:cnfStyle w:val="001000000000" w:firstRow="0" w:lastRow="0" w:firstColumn="1" w:lastColumn="0" w:oddVBand="0" w:evenVBand="0" w:oddHBand="0" w:evenHBand="0" w:firstRowFirstColumn="0" w:firstRowLastColumn="0" w:lastRowFirstColumn="0" w:lastRowLastColumn="0"/>
+            <w:tcW w:w="2515" w:type="dxa"/>
+            <w:vMerge/>
+          </w:tcPr>
+          <w:p/>
+        </w:tc>
+        <w:tc>
+          <w:tcPr>
+            <w:tcW w:w="3420" w:type="dxa"/>
+          </w:tcPr>
+          <w:p>
+            <w:pPr>
+              <w:pStyle w:val="ListParagraph"/>
+              <w:numPr>
+                <w:ilvl w:val="0"/>
+                <w:numId w:val="7"/>
+              </w:numPr>
+              <w:cnfStyle w:val="000000000000" w:firstRow="0" w:lastRow="0" w:firstColumn="0" w:lastColumn="0" w:oddVBand="0" w:evenVBand="0" w:oddHBand="0" w:evenHBand="0" w:firstRowFirstColumn="0" w:firstRowLastColumn="0" w:lastRowFirstColumn="0" w:lastRowLastColumn="0"/>
+            </w:pPr>
+            <w:r>
+              <w:t xml:space="preserve">User navigates to </w:t>
+            </w:r>
+            <w:r>
+              <w:t>availability</w:t>
+            </w:r>
+            <w:r>
+              <w:t xml:space="preserve"> creation section</w:t>
+            </w:r>
+          </w:p>
+          <w:p>
+            <w:pPr>
+              <w:pStyle w:val="ListParagraph"/>
+              <w:numPr>
+                <w:ilvl w:val="0"/>
+                <w:numId w:val="7"/>
+              </w:numPr>
+              <w:cnfStyle w:val="000000000000" w:firstRow="0" w:lastRow="0" w:firstColumn="0" w:lastColumn="0" w:oddVBand="0" w:evenVBand="0" w:oddHBand="0" w:evenHBand="0" w:firstRowFirstColumn="0" w:firstRowLastColumn="0" w:lastRowFirstColumn="0" w:lastRowLastColumn="0"/>
+            </w:pPr>
+            <w:r>
+              <w:t xml:space="preserve">User enters information about the </w:t>
+            </w:r>
+            <w:r>
+              <w:t>availability</w:t>
+            </w:r>
+          </w:p>
+          <w:p>
+            <w:pPr>
+              <w:pStyle w:val="ListParagraph"/>
+              <w:numPr>
+                <w:ilvl w:val="0"/>
+                <w:numId w:val="7"/>
+              </w:numPr>
+              <w:cnfStyle w:val="000000000000" w:firstRow="0" w:lastRow="0" w:firstColumn="0" w:lastColumn="0" w:oddVBand="0" w:evenVBand="0" w:oddHBand="0" w:evenHBand="0" w:firstRowFirstColumn="0" w:firstRowLastColumn="0" w:lastRowFirstColumn="0" w:lastRowLastColumn="0"/>
+            </w:pPr>
+            <w:r>
+              <w:t>User finishes and exits</w:t>
+            </w:r>
+          </w:p>
+        </w:tc>
+        <w:tc>
+          <w:tcPr>
+            <w:tcW w:w="3415" w:type="dxa"/>
+          </w:tcPr>
+          <w:p>
+            <w:pPr>
+              <w:cnfStyle w:val="000000000000" w:firstRow="0" w:lastRow="0" w:firstColumn="0" w:lastColumn="0" w:oddVBand="0" w:evenVBand="0" w:oddHBand="0" w:evenHBand="0" w:firstRowFirstColumn="0" w:firstRowLastColumn="0" w:lastRowFirstColumn="0" w:lastRowLastColumn="0"/>
+            </w:pPr>
+            <w:r>
+              <w:t xml:space="preserve">1.1 System displays the “New </w:t>
+            </w:r>
+            <w:r>
+              <w:t>Availability</w:t>
+            </w:r>
+            <w:r>
+              <w:t xml:space="preserve">” page </w:t>
+            </w:r>
+          </w:p>
+          <w:p>
+            <w:pPr>
+              <w:cnfStyle w:val="000000000000" w:firstRow="0" w:lastRow="0" w:firstColumn="0" w:lastColumn="0" w:oddVBand="0" w:evenVBand="0" w:oddHBand="0" w:evenHBand="0" w:firstRowFirstColumn="0" w:firstRowLastColumn="0" w:lastRowFirstColumn="0" w:lastRowLastColumn="0"/>
+            </w:pPr>
+            <w:r>
+              <w:t>2.1 System validates form submission and loops the form for subsequent input</w:t>
+            </w:r>
+          </w:p>
+          <w:p>
+            <w:pPr>
+              <w:cnfStyle w:val="000000000000" w:firstRow="0" w:lastRow="0" w:firstColumn="0" w:lastColumn="0" w:oddVBand="0" w:evenVBand="0" w:oddHBand="0" w:evenHBand="0" w:firstRowFirstColumn="0" w:firstRowLastColumn="0" w:lastRowFirstColumn="0" w:lastRowLastColumn="0"/>
+            </w:pPr>
+            <w:r>
+              <w:t xml:space="preserve">3.1 System saves </w:t>
+            </w:r>
+            <w:r>
+              <w:t>availability</w:t>
+            </w:r>
+            <w:r>
+              <w:t xml:space="preserve"> information to appropriate databases </w:t>
+            </w:r>
+          </w:p>
+        </w:tc>
+      </w:tr>
+      <w:tr>
+        <w:trPr>
+          <w:cnfStyle w:val="000000100000" w:firstRow="0" w:lastRow="0" w:firstColumn="0" w:lastColumn="0" w:oddVBand="0" w:evenVBand="0" w:oddHBand="1" w:evenHBand="0" w:firstRowFirstColumn="0" w:firstRowLastColumn="0" w:lastRowFirstColumn="0" w:lastRowLastColumn="0"/>
+        </w:trPr>
+        <w:tc>
+          <w:tcPr>
+            <w:cnfStyle w:val="001000000000" w:firstRow="0" w:lastRow="0" w:firstColumn="1" w:lastColumn="0" w:oddVBand="0" w:evenVBand="0" w:oddHBand="0" w:evenHBand="0" w:firstRowFirstColumn="0" w:firstRowLastColumn="0" w:lastRowFirstColumn="0" w:lastRowLastColumn="0"/>
+            <w:tcW w:w="2515" w:type="dxa"/>
+          </w:tcPr>
+          <w:p>
+            <w:r>
+              <w:t>Exception Conditions</w:t>
+            </w:r>
+          </w:p>
+        </w:tc>
+        <w:tc>
+          <w:tcPr>
+            <w:tcW w:w="6835" w:type="dxa"/>
+            <w:gridSpan w:val="2"/>
+          </w:tcPr>
+          <w:p>
+            <w:pPr>
+              <w:cnfStyle w:val="000000100000" w:firstRow="0" w:lastRow="0" w:firstColumn="0" w:lastColumn="0" w:oddVBand="0" w:evenVBand="0" w:oddHBand="1" w:evenHBand="0" w:firstRowFirstColumn="0" w:firstRowLastColumn="0" w:lastRowFirstColumn="0" w:lastRowLastColumn="0"/>
+            </w:pPr>
+            <w:r>
+              <w:t xml:space="preserve">2.2 </w:t>
+            </w:r>
+            <w:r>
+              <w:t>Availability</w:t>
+            </w:r>
+            <w:r>
+              <w:t xml:space="preserve"> information does not meet requirements, system requests appropriate information</w:t>
+            </w:r>
+          </w:p>
+        </w:tc>
+      </w:tr>
+    </w:tbl>
+    <w:p/>
+    <w:tbl>
+      <w:tblPr>
+        <w:tblStyle w:val="GridTable3-Accent1"/>
+        <w:tblW w:w="0" w:type="auto"/>
+        <w:tblInd w:w="5" w:type="dxa"/>
+        <w:tblLook w:val="04A0" w:firstRow="1" w:lastRow="0" w:firstColumn="1" w:lastColumn="0" w:noHBand="0" w:noVBand="1"/>
+      </w:tblPr>
+      <w:tblGrid>
+        <w:gridCol w:w="2515"/>
+        <w:gridCol w:w="3420"/>
+        <w:gridCol w:w="3415"/>
+      </w:tblGrid>
+      <w:tr>
+        <w:trPr>
+          <w:cnfStyle w:val="100000000000" w:firstRow="1" w:lastRow="0" w:firstColumn="0" w:lastColumn="0" w:oddVBand="0" w:evenVBand="0" w:oddHBand="0" w:evenHBand="0" w:firstRowFirstColumn="0" w:firstRowLastColumn="0" w:lastRowFirstColumn="0" w:lastRowLastColumn="0"/>
+        </w:trPr>
+        <w:tc>
+          <w:tcPr>
+            <w:cnfStyle w:val="001000000100" w:firstRow="0" w:lastRow="0" w:firstColumn="1" w:lastColumn="0" w:oddVBand="0" w:evenVBand="0" w:oddHBand="0" w:evenHBand="0" w:firstRowFirstColumn="1" w:firstRowLastColumn="0" w:lastRowFirstColumn="0" w:lastRowLastColumn="0"/>
+            <w:tcW w:w="2515" w:type="dxa"/>
+          </w:tcPr>
+          <w:p>
+            <w:r>
+              <w:lastRenderedPageBreak/>
+              <w:t>Use Case Name</w:t>
+            </w:r>
+          </w:p>
+        </w:tc>
+        <w:tc>
+          <w:tcPr>
+            <w:tcW w:w="6835" w:type="dxa"/>
+            <w:gridSpan w:val="2"/>
+          </w:tcPr>
+          <w:p>
+            <w:pPr>
+              <w:cnfStyle w:val="100000000000" w:firstRow="1" w:lastRow="0" w:firstColumn="0" w:lastColumn="0" w:oddVBand="0" w:evenVBand="0" w:oddHBand="0" w:evenHBand="0" w:firstRowFirstColumn="0" w:firstRowLastColumn="0" w:lastRowFirstColumn="0" w:lastRowLastColumn="0"/>
+            </w:pPr>
+            <w:r>
+              <w:t>Read</w:t>
+            </w:r>
+            <w:r>
+              <w:t xml:space="preserve"> Availability</w:t>
+            </w:r>
+          </w:p>
+        </w:tc>
+      </w:tr>
+      <w:tr>
+        <w:trPr>
+          <w:cnfStyle w:val="000000100000" w:firstRow="0" w:lastRow="0" w:firstColumn="0" w:lastColumn="0" w:oddVBand="0" w:evenVBand="0" w:oddHBand="1" w:evenHBand="0" w:firstRowFirstColumn="0" w:firstRowLastColumn="0" w:lastRowFirstColumn="0" w:lastRowLastColumn="0"/>
+        </w:trPr>
+        <w:tc>
+          <w:tcPr>
+            <w:cnfStyle w:val="001000000000" w:firstRow="0" w:lastRow="0" w:firstColumn="1" w:lastColumn="0" w:oddVBand="0" w:evenVBand="0" w:oddHBand="0" w:evenHBand="0" w:firstRowFirstColumn="0" w:firstRowLastColumn="0" w:lastRowFirstColumn="0" w:lastRowLastColumn="0"/>
+            <w:tcW w:w="2515" w:type="dxa"/>
+          </w:tcPr>
+          <w:p>
+            <w:r>
+              <w:t>Scenario</w:t>
+            </w:r>
+          </w:p>
+        </w:tc>
+        <w:tc>
+          <w:tcPr>
+            <w:tcW w:w="6835" w:type="dxa"/>
+            <w:gridSpan w:val="2"/>
+          </w:tcPr>
+          <w:p>
+            <w:pPr>
+              <w:cnfStyle w:val="000000100000" w:firstRow="0" w:lastRow="0" w:firstColumn="0" w:lastColumn="0" w:oddVBand="0" w:evenVBand="0" w:oddHBand="1" w:evenHBand="0" w:firstRowFirstColumn="0" w:firstRowLastColumn="0" w:lastRowFirstColumn="0" w:lastRowLastColumn="0"/>
+            </w:pPr>
+            <w:r>
+              <w:t xml:space="preserve">Availability being </w:t>
+            </w:r>
+            <w:r>
+              <w:t>read</w:t>
+            </w:r>
+            <w:r>
+              <w:t>.</w:t>
+            </w:r>
+          </w:p>
+        </w:tc>
+      </w:tr>
+      <w:tr>
+        <w:tc>
+          <w:tcPr>
+            <w:cnfStyle w:val="001000000000" w:firstRow="0" w:lastRow="0" w:firstColumn="1" w:lastColumn="0" w:oddVBand="0" w:evenVBand="0" w:oddHBand="0" w:evenHBand="0" w:firstRowFirstColumn="0" w:firstRowLastColumn="0" w:lastRowFirstColumn="0" w:lastRowLastColumn="0"/>
+            <w:tcW w:w="2515" w:type="dxa"/>
+          </w:tcPr>
+          <w:p>
+            <w:r>
+              <w:t>Triggering Event</w:t>
+            </w:r>
+          </w:p>
+        </w:tc>
+        <w:tc>
+          <w:tcPr>
+            <w:tcW w:w="6835" w:type="dxa"/>
+            <w:gridSpan w:val="2"/>
+          </w:tcPr>
+          <w:p>
+            <w:pPr>
+              <w:cnfStyle w:val="000000000000" w:firstRow="0" w:lastRow="0" w:firstColumn="0" w:lastColumn="0" w:oddVBand="0" w:evenVBand="0" w:oddHBand="0" w:evenHBand="0" w:firstRowFirstColumn="0" w:firstRowLastColumn="0" w:lastRowFirstColumn="0" w:lastRowLastColumn="0"/>
+            </w:pPr>
+            <w:r>
+              <w:t xml:space="preserve">Employer or employee decides to </w:t>
+            </w:r>
+            <w:r>
+              <w:t>view</w:t>
+            </w:r>
+            <w:r>
+              <w:t xml:space="preserve"> an employee availability and navigates to that section of the application.</w:t>
+            </w:r>
+          </w:p>
+        </w:tc>
+      </w:tr>
+      <w:tr>
+        <w:trPr>
+          <w:cnfStyle w:val="000000100000" w:firstRow="0" w:lastRow="0" w:firstColumn="0" w:lastColumn="0" w:oddVBand="0" w:evenVBand="0" w:oddHBand="1" w:evenHBand="0" w:firstRowFirstColumn="0" w:firstRowLastColumn="0" w:lastRowFirstColumn="0" w:lastRowLastColumn="0"/>
+        </w:trPr>
+        <w:tc>
+          <w:tcPr>
+            <w:cnfStyle w:val="001000000000" w:firstRow="0" w:lastRow="0" w:firstColumn="1" w:lastColumn="0" w:oddVBand="0" w:evenVBand="0" w:oddHBand="0" w:evenHBand="0" w:firstRowFirstColumn="0" w:firstRowLastColumn="0" w:lastRowFirstColumn="0" w:lastRowLastColumn="0"/>
+            <w:tcW w:w="2515" w:type="dxa"/>
+          </w:tcPr>
+          <w:p>
+            <w:r>
+              <w:t>Brief Description</w:t>
+            </w:r>
+          </w:p>
+        </w:tc>
+        <w:tc>
+          <w:tcPr>
+            <w:tcW w:w="6835" w:type="dxa"/>
+            <w:gridSpan w:val="2"/>
+          </w:tcPr>
+          <w:p>
+            <w:pPr>
+              <w:cnfStyle w:val="000000100000" w:firstRow="0" w:lastRow="0" w:firstColumn="0" w:lastColumn="0" w:oddVBand="0" w:evenVBand="0" w:oddHBand="1" w:evenHBand="0" w:firstRowFirstColumn="0" w:firstRowLastColumn="0" w:lastRowFirstColumn="0" w:lastRowLastColumn="0"/>
+            </w:pPr>
+            <w:r>
+              <w:t xml:space="preserve">An employer shall be able to </w:t>
+            </w:r>
+            <w:r>
+              <w:t>view</w:t>
+            </w:r>
+            <w:r>
+              <w:t xml:space="preserve"> availability for all employees. An employee shall be able to </w:t>
+            </w:r>
+            <w:r>
+              <w:t>view their own</w:t>
+            </w:r>
+            <w:r>
+              <w:t xml:space="preserve"> availability. </w:t>
+            </w:r>
+          </w:p>
+        </w:tc>
+      </w:tr>
+      <w:tr>
+        <w:tc>
+          <w:tcPr>
+            <w:cnfStyle w:val="001000000000" w:firstRow="0" w:lastRow="0" w:firstColumn="1" w:lastColumn="0" w:oddVBand="0" w:evenVBand="0" w:oddHBand="0" w:evenHBand="0" w:firstRowFirstColumn="0" w:firstRowLastColumn="0" w:lastRowFirstColumn="0" w:lastRowLastColumn="0"/>
+            <w:tcW w:w="2515" w:type="dxa"/>
+          </w:tcPr>
+          <w:p>
+            <w:r>
+              <w:t>Actors</w:t>
+            </w:r>
+          </w:p>
+        </w:tc>
+        <w:tc>
+          <w:tcPr>
+            <w:tcW w:w="6835" w:type="dxa"/>
+            <w:gridSpan w:val="2"/>
+          </w:tcPr>
+          <w:p>
+            <w:pPr>
+              <w:cnfStyle w:val="000000000000" w:firstRow="0" w:lastRow="0" w:firstColumn="0" w:lastColumn="0" w:oddVBand="0" w:evenVBand="0" w:oddHBand="0" w:evenHBand="0" w:firstRowFirstColumn="0" w:firstRowLastColumn="0" w:lastRowFirstColumn="0" w:lastRowLastColumn="0"/>
+            </w:pPr>
+            <w:r>
+              <w:t>Employer or employee, System</w:t>
+            </w:r>
+          </w:p>
+        </w:tc>
+      </w:tr>
+      <w:tr>
+        <w:trPr>
+          <w:cnfStyle w:val="000000100000" w:firstRow="0" w:lastRow="0" w:firstColumn="0" w:lastColumn="0" w:oddVBand="0" w:evenVBand="0" w:oddHBand="1" w:evenHBand="0" w:firstRowFirstColumn="0" w:firstRowLastColumn="0" w:lastRowFirstColumn="0" w:lastRowLastColumn="0"/>
+        </w:trPr>
+        <w:tc>
+          <w:tcPr>
+            <w:cnfStyle w:val="001000000000" w:firstRow="0" w:lastRow="0" w:firstColumn="1" w:lastColumn="0" w:oddVBand="0" w:evenVBand="0" w:oddHBand="0" w:evenHBand="0" w:firstRowFirstColumn="0" w:firstRowLastColumn="0" w:lastRowFirstColumn="0" w:lastRowLastColumn="0"/>
+            <w:tcW w:w="2515" w:type="dxa"/>
+          </w:tcPr>
+          <w:p>
+            <w:r>
+              <w:t>Related Use Cases</w:t>
+            </w:r>
+          </w:p>
+        </w:tc>
+        <w:tc>
+          <w:tcPr>
+            <w:tcW w:w="6835" w:type="dxa"/>
+            <w:gridSpan w:val="2"/>
+          </w:tcPr>
+          <w:p>
+            <w:pPr>
+              <w:cnfStyle w:val="000000100000" w:firstRow="0" w:lastRow="0" w:firstColumn="0" w:lastColumn="0" w:oddVBand="0" w:evenVBand="0" w:oddHBand="1" w:evenHBand="0" w:firstRowFirstColumn="0" w:firstRowLastColumn="0" w:lastRowFirstColumn="0" w:lastRowLastColumn="0"/>
+            </w:pPr>
+            <w:r>
+              <w:t>Create</w:t>
+            </w:r>
+            <w:r>
+              <w:t xml:space="preserve"> Availability, Update Availability, Delete Availability</w:t>
+            </w:r>
+          </w:p>
+        </w:tc>
+      </w:tr>
+      <w:tr>
+        <w:tc>
+          <w:tcPr>
+            <w:cnfStyle w:val="001000000000" w:firstRow="0" w:lastRow="0" w:firstColumn="1" w:lastColumn="0" w:oddVBand="0" w:evenVBand="0" w:oddHBand="0" w:evenHBand="0" w:firstRowFirstColumn="0" w:firstRowLastColumn="0" w:lastRowFirstColumn="0" w:lastRowLastColumn="0"/>
+            <w:tcW w:w="2515" w:type="dxa"/>
+          </w:tcPr>
+          <w:p>
+            <w:r>
+              <w:t>Stakeholders</w:t>
+            </w:r>
+          </w:p>
+        </w:tc>
+        <w:tc>
+          <w:tcPr>
+            <w:tcW w:w="6835" w:type="dxa"/>
+            <w:gridSpan w:val="2"/>
+          </w:tcPr>
+          <w:p>
+            <w:pPr>
+              <w:cnfStyle w:val="000000000000" w:firstRow="0" w:lastRow="0" w:firstColumn="0" w:lastColumn="0" w:oddVBand="0" w:evenVBand="0" w:oddHBand="0" w:evenHBand="0" w:firstRowFirstColumn="0" w:firstRowLastColumn="0" w:lastRowFirstColumn="0" w:lastRowLastColumn="0"/>
+            </w:pPr>
+            <w:r>
+              <w:t xml:space="preserve">Employer or Employee: to </w:t>
+            </w:r>
+            <w:r>
+              <w:t>view</w:t>
+            </w:r>
+            <w:r>
+              <w:t xml:space="preserve"> information about the availability</w:t>
+            </w:r>
+          </w:p>
+          <w:p>
+            <w:pPr>
+              <w:cnfStyle w:val="000000000000" w:firstRow="0" w:lastRow="0" w:firstColumn="0" w:lastColumn="0" w:oddVBand="0" w:evenVBand="0" w:oddHBand="0" w:evenHBand="0" w:firstRowFirstColumn="0" w:firstRowLastColumn="0" w:lastRowFirstColumn="0" w:lastRowLastColumn="0"/>
+            </w:pPr>
+            <w:r>
+              <w:t xml:space="preserve">System: to </w:t>
+            </w:r>
+            <w:r>
+              <w:t>read availability</w:t>
+            </w:r>
+            <w:r>
+              <w:t xml:space="preserve"> information </w:t>
+            </w:r>
+            <w:r>
+              <w:t xml:space="preserve">from </w:t>
+            </w:r>
+            <w:r>
+              <w:t>the database</w:t>
+            </w:r>
+            <w:r>
+              <w:t xml:space="preserve"> and display it to the user</w:t>
+            </w:r>
+          </w:p>
+        </w:tc>
+      </w:tr>
+      <w:tr>
+        <w:trPr>
+          <w:cnfStyle w:val="000000100000" w:firstRow="0" w:lastRow="0" w:firstColumn="0" w:lastColumn="0" w:oddVBand="0" w:evenVBand="0" w:oddHBand="1" w:evenHBand="0" w:firstRowFirstColumn="0" w:firstRowLastColumn="0" w:lastRowFirstColumn="0" w:lastRowLastColumn="0"/>
+        </w:trPr>
+        <w:tc>
+          <w:tcPr>
+            <w:cnfStyle w:val="001000000000" w:firstRow="0" w:lastRow="0" w:firstColumn="1" w:lastColumn="0" w:oddVBand="0" w:evenVBand="0" w:oddHBand="0" w:evenHBand="0" w:firstRowFirstColumn="0" w:firstRowLastColumn="0" w:lastRowFirstColumn="0" w:lastRowLastColumn="0"/>
+            <w:tcW w:w="2515" w:type="dxa"/>
+          </w:tcPr>
+          <w:p>
+            <w:r>
+              <w:t xml:space="preserve"> Preconditions</w:t>
+            </w:r>
+          </w:p>
+        </w:tc>
+        <w:tc>
+          <w:tcPr>
+            <w:tcW w:w="6835" w:type="dxa"/>
+            <w:gridSpan w:val="2"/>
+          </w:tcPr>
+          <w:p>
+            <w:pPr>
+              <w:cnfStyle w:val="000000100000" w:firstRow="0" w:lastRow="0" w:firstColumn="0" w:lastColumn="0" w:oddVBand="0" w:evenVBand="0" w:oddHBand="1" w:evenHBand="0" w:firstRowFirstColumn="0" w:firstRowLastColumn="0" w:lastRowFirstColumn="0" w:lastRowLastColumn="0"/>
+            </w:pPr>
+            <w:r>
+              <w:t xml:space="preserve">User must have navigated to the availability </w:t>
+            </w:r>
+            <w:r>
+              <w:t>view</w:t>
+            </w:r>
+            <w:r>
+              <w:t xml:space="preserve"> section of the application.</w:t>
+            </w:r>
+          </w:p>
+        </w:tc>
+      </w:tr>
+      <w:tr>
+        <w:tc>
+          <w:tcPr>
+            <w:cnfStyle w:val="001000000000" w:firstRow="0" w:lastRow="0" w:firstColumn="1" w:lastColumn="0" w:oddVBand="0" w:evenVBand="0" w:oddHBand="0" w:evenHBand="0" w:firstRowFirstColumn="0" w:firstRowLastColumn="0" w:lastRowFirstColumn="0" w:lastRowLastColumn="0"/>
+            <w:tcW w:w="2515" w:type="dxa"/>
+          </w:tcPr>
+          <w:p>
+            <w:r>
+              <w:t>Postconditions</w:t>
+            </w:r>
+          </w:p>
+        </w:tc>
+        <w:tc>
+          <w:tcPr>
+            <w:tcW w:w="6835" w:type="dxa"/>
+            <w:gridSpan w:val="2"/>
+          </w:tcPr>
+          <w:p>
+            <w:pPr>
+              <w:cnfStyle w:val="000000000000" w:firstRow="0" w:lastRow="0" w:firstColumn="0" w:lastColumn="0" w:oddVBand="0" w:evenVBand="0" w:oddHBand="0" w:evenHBand="0" w:firstRowFirstColumn="0" w:firstRowLastColumn="0" w:lastRowFirstColumn="0" w:lastRowLastColumn="0"/>
+            </w:pPr>
+          </w:p>
+        </w:tc>
+      </w:tr>
+      <w:tr>
+        <w:trPr>
+          <w:cnfStyle w:val="000000100000" w:firstRow="0" w:lastRow="0" w:firstColumn="0" w:lastColumn="0" w:oddVBand="0" w:evenVBand="0" w:oddHBand="1" w:evenHBand="0" w:firstRowFirstColumn="0" w:firstRowLastColumn="0" w:lastRowFirstColumn="0" w:lastRowLastColumn="0"/>
+        </w:trPr>
+        <w:tc>
+          <w:tcPr>
+            <w:cnfStyle w:val="001000000000" w:firstRow="0" w:lastRow="0" w:firstColumn="1" w:lastColumn="0" w:oddVBand="0" w:evenVBand="0" w:oddHBand="0" w:evenHBand="0" w:firstRowFirstColumn="0" w:firstRowLastColumn="0" w:lastRowFirstColumn="0" w:lastRowLastColumn="0"/>
+            <w:tcW w:w="2515" w:type="dxa"/>
+            <w:vMerge w:val="restart"/>
+          </w:tcPr>
+          <w:p>
+            <w:r>
+              <w:t>Flow of Events</w:t>
+            </w:r>
+          </w:p>
+        </w:tc>
+        <w:tc>
+          <w:tcPr>
+            <w:tcW w:w="3420" w:type="dxa"/>
+          </w:tcPr>
+          <w:p>
+            <w:pPr>
+              <w:jc w:val="center"/>
+              <w:cnfStyle w:val="000000100000" w:firstRow="0" w:lastRow="0" w:firstColumn="0" w:lastColumn="0" w:oddVBand="0" w:evenVBand="0" w:oddHBand="1" w:evenHBand="0" w:firstRowFirstColumn="0" w:firstRowLastColumn="0" w:lastRowFirstColumn="0" w:lastRowLastColumn="0"/>
+            </w:pPr>
+            <w:r>
+              <w:t>Actor</w:t>
+            </w:r>
+          </w:p>
+        </w:tc>
+        <w:tc>
+          <w:tcPr>
+            <w:tcW w:w="3415" w:type="dxa"/>
+          </w:tcPr>
+          <w:p>
+            <w:pPr>
+              <w:jc w:val="center"/>
+              <w:cnfStyle w:val="000000100000" w:firstRow="0" w:lastRow="0" w:firstColumn="0" w:lastColumn="0" w:oddVBand="0" w:evenVBand="0" w:oddHBand="1" w:evenHBand="0" w:firstRowFirstColumn="0" w:firstRowLastColumn="0" w:lastRowFirstColumn="0" w:lastRowLastColumn="0"/>
+            </w:pPr>
+            <w:r>
+              <w:t>System</w:t>
+            </w:r>
+          </w:p>
+        </w:tc>
+      </w:tr>
+      <w:tr>
+        <w:tc>
+          <w:tcPr>
+            <w:cnfStyle w:val="001000000000" w:firstRow="0" w:lastRow="0" w:firstColumn="1" w:lastColumn="0" w:oddVBand="0" w:evenVBand="0" w:oddHBand="0" w:evenHBand="0" w:firstRowFirstColumn="0" w:firstRowLastColumn="0" w:lastRowFirstColumn="0" w:lastRowLastColumn="0"/>
+            <w:tcW w:w="2515" w:type="dxa"/>
+            <w:vMerge/>
+          </w:tcPr>
+          <w:p/>
+        </w:tc>
+        <w:tc>
+          <w:tcPr>
+            <w:tcW w:w="3420" w:type="dxa"/>
+          </w:tcPr>
+          <w:p>
+            <w:pPr>
+              <w:pStyle w:val="ListParagraph"/>
+              <w:numPr>
+                <w:ilvl w:val="0"/>
+                <w:numId w:val="8"/>
+              </w:numPr>
+              <w:cnfStyle w:val="000000000000" w:firstRow="0" w:lastRow="0" w:firstColumn="0" w:lastColumn="0" w:oddVBand="0" w:evenVBand="0" w:oddHBand="0" w:evenHBand="0" w:firstRowFirstColumn="0" w:firstRowLastColumn="0" w:lastRowFirstColumn="0" w:lastRowLastColumn="0"/>
+            </w:pPr>
+            <w:r>
+              <w:t xml:space="preserve">User navigates to availability </w:t>
+            </w:r>
+            <w:r>
+              <w:t>view</w:t>
+            </w:r>
+            <w:r>
+              <w:t xml:space="preserve"> section</w:t>
+            </w:r>
+          </w:p>
+          <w:p>
+            <w:pPr>
+              <w:pStyle w:val="ListParagraph"/>
+              <w:numPr>
+                <w:ilvl w:val="0"/>
+                <w:numId w:val="8"/>
+              </w:numPr>
+              <w:cnfStyle w:val="000000000000" w:firstRow="0" w:lastRow="0" w:firstColumn="0" w:lastColumn="0" w:oddVBand="0" w:evenVBand="0" w:oddHBand="0" w:evenHBand="0" w:firstRowFirstColumn="0" w:firstRowLastColumn="0" w:lastRowFirstColumn="0" w:lastRowLastColumn="0"/>
+            </w:pPr>
+            <w:r>
+              <w:t>User finishes and exits</w:t>
+            </w:r>
+          </w:p>
+        </w:tc>
+        <w:tc>
+          <w:tcPr>
+            <w:tcW w:w="3415" w:type="dxa"/>
+          </w:tcPr>
+          <w:p>
+            <w:pPr>
+              <w:cnfStyle w:val="000000000000" w:firstRow="0" w:lastRow="0" w:firstColumn="0" w:lastColumn="0" w:oddVBand="0" w:evenVBand="0" w:oddHBand="0" w:evenHBand="0" w:firstRowFirstColumn="0" w:firstRowLastColumn="0" w:lastRowFirstColumn="0" w:lastRowLastColumn="0"/>
+            </w:pPr>
+            <w:r>
               <w:t>1.1 System displays the “</w:t>
             </w:r>
             <w:r>
+              <w:t>View</w:t>
+            </w:r>
+            <w:r>
+              <w:t xml:space="preserve"> </w:t>
+            </w:r>
+            <w:r>
+              <w:t>A</w:t>
+            </w:r>
+            <w:r>
+              <w:t xml:space="preserve">vailability” page </w:t>
+            </w:r>
+          </w:p>
+          <w:p>
+            <w:pPr>
+              <w:cnfStyle w:val="000000000000" w:firstRow="0" w:lastRow="0" w:firstColumn="0" w:lastColumn="0" w:oddVBand="0" w:evenVBand="0" w:oddHBand="0" w:evenHBand="0" w:firstRowFirstColumn="0" w:firstRowLastColumn="0" w:lastRowFirstColumn="0" w:lastRowLastColumn="0"/>
+            </w:pPr>
+          </w:p>
+        </w:tc>
+      </w:tr>
+      <w:tr>
+        <w:trPr>
+          <w:cnfStyle w:val="000000100000" w:firstRow="0" w:lastRow="0" w:firstColumn="0" w:lastColumn="0" w:oddVBand="0" w:evenVBand="0" w:oddHBand="1" w:evenHBand="0" w:firstRowFirstColumn="0" w:firstRowLastColumn="0" w:lastRowFirstColumn="0" w:lastRowLastColumn="0"/>
+        </w:trPr>
+        <w:tc>
+          <w:tcPr>
+            <w:cnfStyle w:val="001000000000" w:firstRow="0" w:lastRow="0" w:firstColumn="1" w:lastColumn="0" w:oddVBand="0" w:evenVBand="0" w:oddHBand="0" w:evenHBand="0" w:firstRowFirstColumn="0" w:firstRowLastColumn="0" w:lastRowFirstColumn="0" w:lastRowLastColumn="0"/>
+            <w:tcW w:w="2515" w:type="dxa"/>
+          </w:tcPr>
+          <w:p>
+            <w:r>
+              <w:t>Exception Conditions</w:t>
+            </w:r>
+          </w:p>
+        </w:tc>
+        <w:tc>
+          <w:tcPr>
+            <w:tcW w:w="6835" w:type="dxa"/>
+            <w:gridSpan w:val="2"/>
+          </w:tcPr>
+          <w:p>
+            <w:pPr>
+              <w:cnfStyle w:val="000000100000" w:firstRow="0" w:lastRow="0" w:firstColumn="0" w:lastColumn="0" w:oddVBand="0" w:evenVBand="0" w:oddHBand="1" w:evenHBand="0" w:firstRowFirstColumn="0" w:firstRowLastColumn="0" w:lastRowFirstColumn="0" w:lastRowLastColumn="0"/>
+            </w:pPr>
+          </w:p>
+        </w:tc>
+      </w:tr>
+    </w:tbl>
+    <w:p/>
+    <w:tbl>
+      <w:tblPr>
+        <w:tblStyle w:val="GridTable3-Accent1"/>
+        <w:tblW w:w="0" w:type="auto"/>
+        <w:tblInd w:w="5" w:type="dxa"/>
+        <w:tblLook w:val="04A0" w:firstRow="1" w:lastRow="0" w:firstColumn="1" w:lastColumn="0" w:noHBand="0" w:noVBand="1"/>
+      </w:tblPr>
+      <w:tblGrid>
+        <w:gridCol w:w="2515"/>
+        <w:gridCol w:w="3420"/>
+        <w:gridCol w:w="3415"/>
+      </w:tblGrid>
+      <w:tr>
+        <w:trPr>
+          <w:cnfStyle w:val="100000000000" w:firstRow="1" w:lastRow="0" w:firstColumn="0" w:lastColumn="0" w:oddVBand="0" w:evenVBand="0" w:oddHBand="0" w:evenHBand="0" w:firstRowFirstColumn="0" w:firstRowLastColumn="0" w:lastRowFirstColumn="0" w:lastRowLastColumn="0"/>
+        </w:trPr>
+        <w:tc>
+          <w:tcPr>
+            <w:cnfStyle w:val="001000000100" w:firstRow="0" w:lastRow="0" w:firstColumn="1" w:lastColumn="0" w:oddVBand="0" w:evenVBand="0" w:oddHBand="0" w:evenHBand="0" w:firstRowFirstColumn="1" w:firstRowLastColumn="0" w:lastRowFirstColumn="0" w:lastRowLastColumn="0"/>
+            <w:tcW w:w="2515" w:type="dxa"/>
+          </w:tcPr>
+          <w:p>
+            <w:r>
+              <w:t>Use Case Name</w:t>
+            </w:r>
+          </w:p>
+        </w:tc>
+        <w:tc>
+          <w:tcPr>
+            <w:tcW w:w="6835" w:type="dxa"/>
+            <w:gridSpan w:val="2"/>
+          </w:tcPr>
+          <w:p>
+            <w:pPr>
+              <w:cnfStyle w:val="100000000000" w:firstRow="1" w:lastRow="0" w:firstColumn="0" w:lastColumn="0" w:oddVBand="0" w:evenVBand="0" w:oddHBand="0" w:evenHBand="0" w:firstRowFirstColumn="0" w:firstRowLastColumn="0" w:lastRowFirstColumn="0" w:lastRowLastColumn="0"/>
+            </w:pPr>
+            <w:r>
+              <w:t>Update</w:t>
+            </w:r>
+            <w:r>
+              <w:t xml:space="preserve"> Availability</w:t>
+            </w:r>
+          </w:p>
+        </w:tc>
+      </w:tr>
+      <w:tr>
+        <w:trPr>
+          <w:cnfStyle w:val="000000100000" w:firstRow="0" w:lastRow="0" w:firstColumn="0" w:lastColumn="0" w:oddVBand="0" w:evenVBand="0" w:oddHBand="1" w:evenHBand="0" w:firstRowFirstColumn="0" w:firstRowLastColumn="0" w:lastRowFirstColumn="0" w:lastRowLastColumn="0"/>
+        </w:trPr>
+        <w:tc>
+          <w:tcPr>
+            <w:cnfStyle w:val="001000000000" w:firstRow="0" w:lastRow="0" w:firstColumn="1" w:lastColumn="0" w:oddVBand="0" w:evenVBand="0" w:oddHBand="0" w:evenHBand="0" w:firstRowFirstColumn="0" w:firstRowLastColumn="0" w:lastRowFirstColumn="0" w:lastRowLastColumn="0"/>
+            <w:tcW w:w="2515" w:type="dxa"/>
+          </w:tcPr>
+          <w:p>
+            <w:r>
+              <w:t>Scenario</w:t>
+            </w:r>
+          </w:p>
+        </w:tc>
+        <w:tc>
+          <w:tcPr>
+            <w:tcW w:w="6835" w:type="dxa"/>
+            <w:gridSpan w:val="2"/>
+          </w:tcPr>
+          <w:p>
+            <w:pPr>
+              <w:cnfStyle w:val="000000100000" w:firstRow="0" w:lastRow="0" w:firstColumn="0" w:lastColumn="0" w:oddVBand="0" w:evenVBand="0" w:oddHBand="1" w:evenHBand="0" w:firstRowFirstColumn="0" w:firstRowLastColumn="0" w:lastRowFirstColumn="0" w:lastRowLastColumn="0"/>
+            </w:pPr>
+            <w:r>
+              <w:t xml:space="preserve">Availability being </w:t>
+            </w:r>
+            <w:r>
+              <w:t>updated</w:t>
+            </w:r>
+            <w:r>
+              <w:t>.</w:t>
+            </w:r>
+          </w:p>
+        </w:tc>
+      </w:tr>
+      <w:tr>
+        <w:tc>
+          <w:tcPr>
+            <w:cnfStyle w:val="001000000000" w:firstRow="0" w:lastRow="0" w:firstColumn="1" w:lastColumn="0" w:oddVBand="0" w:evenVBand="0" w:oddHBand="0" w:evenHBand="0" w:firstRowFirstColumn="0" w:firstRowLastColumn="0" w:lastRowFirstColumn="0" w:lastRowLastColumn="0"/>
+            <w:tcW w:w="2515" w:type="dxa"/>
+          </w:tcPr>
+          <w:p>
+            <w:r>
+              <w:t>Triggering Event</w:t>
+            </w:r>
+          </w:p>
+        </w:tc>
+        <w:tc>
+          <w:tcPr>
+            <w:tcW w:w="6835" w:type="dxa"/>
+            <w:gridSpan w:val="2"/>
+          </w:tcPr>
+          <w:p>
+            <w:pPr>
+              <w:cnfStyle w:val="000000000000" w:firstRow="0" w:lastRow="0" w:firstColumn="0" w:lastColumn="0" w:oddVBand="0" w:evenVBand="0" w:oddHBand="0" w:evenHBand="0" w:firstRowFirstColumn="0" w:firstRowLastColumn="0" w:lastRowFirstColumn="0" w:lastRowLastColumn="0"/>
+            </w:pPr>
+            <w:r>
+              <w:t xml:space="preserve">Employer or employee decides to </w:t>
+            </w:r>
+            <w:r>
+              <w:t>update</w:t>
+            </w:r>
+            <w:r>
+              <w:t xml:space="preserve"> an employee availability and navigates to that section of the application.</w:t>
+            </w:r>
+          </w:p>
+        </w:tc>
+      </w:tr>
+      <w:tr>
+        <w:trPr>
+          <w:cnfStyle w:val="000000100000" w:firstRow="0" w:lastRow="0" w:firstColumn="0" w:lastColumn="0" w:oddVBand="0" w:evenVBand="0" w:oddHBand="1" w:evenHBand="0" w:firstRowFirstColumn="0" w:firstRowLastColumn="0" w:lastRowFirstColumn="0" w:lastRowLastColumn="0"/>
+        </w:trPr>
+        <w:tc>
+          <w:tcPr>
+            <w:cnfStyle w:val="001000000000" w:firstRow="0" w:lastRow="0" w:firstColumn="1" w:lastColumn="0" w:oddVBand="0" w:evenVBand="0" w:oddHBand="0" w:evenHBand="0" w:firstRowFirstColumn="0" w:firstRowLastColumn="0" w:lastRowFirstColumn="0" w:lastRowLastColumn="0"/>
+            <w:tcW w:w="2515" w:type="dxa"/>
+          </w:tcPr>
+          <w:p>
+            <w:r>
+              <w:t>Brief Description</w:t>
+            </w:r>
+          </w:p>
+        </w:tc>
+        <w:tc>
+          <w:tcPr>
+            <w:tcW w:w="6835" w:type="dxa"/>
+            <w:gridSpan w:val="2"/>
+          </w:tcPr>
+          <w:p>
+            <w:pPr>
+              <w:cnfStyle w:val="000000100000" w:firstRow="0" w:lastRow="0" w:firstColumn="0" w:lastColumn="0" w:oddVBand="0" w:evenVBand="0" w:oddHBand="1" w:evenHBand="0" w:firstRowFirstColumn="0" w:firstRowLastColumn="0" w:lastRowFirstColumn="0" w:lastRowLastColumn="0"/>
+            </w:pPr>
+            <w:r>
+              <w:t xml:space="preserve">An employer shall be able to </w:t>
+            </w:r>
+            <w:r>
+              <w:t>update</w:t>
+            </w:r>
+            <w:r>
+              <w:t xml:space="preserve"> availability for all employees. An employee shall be able to </w:t>
+            </w:r>
+            <w:r>
+              <w:t>update</w:t>
+            </w:r>
+            <w:r>
+              <w:t xml:space="preserve"> availability for themselves. </w:t>
+            </w:r>
+          </w:p>
+        </w:tc>
+      </w:tr>
+      <w:tr>
+        <w:tc>
+          <w:tcPr>
+            <w:cnfStyle w:val="001000000000" w:firstRow="0" w:lastRow="0" w:firstColumn="1" w:lastColumn="0" w:oddVBand="0" w:evenVBand="0" w:oddHBand="0" w:evenHBand="0" w:firstRowFirstColumn="0" w:firstRowLastColumn="0" w:lastRowFirstColumn="0" w:lastRowLastColumn="0"/>
+            <w:tcW w:w="2515" w:type="dxa"/>
+          </w:tcPr>
+          <w:p>
+            <w:r>
+              <w:t>Actors</w:t>
+            </w:r>
+          </w:p>
+        </w:tc>
+        <w:tc>
+          <w:tcPr>
+            <w:tcW w:w="6835" w:type="dxa"/>
+            <w:gridSpan w:val="2"/>
+          </w:tcPr>
+          <w:p>
+            <w:pPr>
+              <w:cnfStyle w:val="000000000000" w:firstRow="0" w:lastRow="0" w:firstColumn="0" w:lastColumn="0" w:oddVBand="0" w:evenVBand="0" w:oddHBand="0" w:evenHBand="0" w:firstRowFirstColumn="0" w:firstRowLastColumn="0" w:lastRowFirstColumn="0" w:lastRowLastColumn="0"/>
+            </w:pPr>
+            <w:r>
+              <w:t>Employer or employee, System</w:t>
+            </w:r>
+          </w:p>
+        </w:tc>
+      </w:tr>
+      <w:tr>
+        <w:trPr>
+          <w:cnfStyle w:val="000000100000" w:firstRow="0" w:lastRow="0" w:firstColumn="0" w:lastColumn="0" w:oddVBand="0" w:evenVBand="0" w:oddHBand="1" w:evenHBand="0" w:firstRowFirstColumn="0" w:firstRowLastColumn="0" w:lastRowFirstColumn="0" w:lastRowLastColumn="0"/>
+        </w:trPr>
+        <w:tc>
+          <w:tcPr>
+            <w:cnfStyle w:val="001000000000" w:firstRow="0" w:lastRow="0" w:firstColumn="1" w:lastColumn="0" w:oddVBand="0" w:evenVBand="0" w:oddHBand="0" w:evenHBand="0" w:firstRowFirstColumn="0" w:firstRowLastColumn="0" w:lastRowFirstColumn="0" w:lastRowLastColumn="0"/>
+            <w:tcW w:w="2515" w:type="dxa"/>
+          </w:tcPr>
+          <w:p>
+            <w:r>
+              <w:t>Related Use Cases</w:t>
+            </w:r>
+          </w:p>
+        </w:tc>
+        <w:tc>
+          <w:tcPr>
+            <w:tcW w:w="6835" w:type="dxa"/>
+            <w:gridSpan w:val="2"/>
+          </w:tcPr>
+          <w:p>
+            <w:pPr>
+              <w:cnfStyle w:val="000000100000" w:firstRow="0" w:lastRow="0" w:firstColumn="0" w:lastColumn="0" w:oddVBand="0" w:evenVBand="0" w:oddHBand="1" w:evenHBand="0" w:firstRowFirstColumn="0" w:firstRowLastColumn="0" w:lastRowFirstColumn="0" w:lastRowLastColumn="0"/>
+            </w:pPr>
+            <w:r>
+              <w:t xml:space="preserve">Read Availability, </w:t>
+            </w:r>
+            <w:r>
+              <w:t>View</w:t>
+            </w:r>
+            <w:r>
+              <w:t xml:space="preserve"> Availability, Delete Availability</w:t>
+            </w:r>
+          </w:p>
+        </w:tc>
+      </w:tr>
+      <w:tr>
+        <w:tc>
+          <w:tcPr>
+            <w:cnfStyle w:val="001000000000" w:firstRow="0" w:lastRow="0" w:firstColumn="1" w:lastColumn="0" w:oddVBand="0" w:evenVBand="0" w:oddHBand="0" w:evenHBand="0" w:firstRowFirstColumn="0" w:firstRowLastColumn="0" w:lastRowFirstColumn="0" w:lastRowLastColumn="0"/>
+            <w:tcW w:w="2515" w:type="dxa"/>
+          </w:tcPr>
+          <w:p>
+            <w:r>
+              <w:t>Stakeholders</w:t>
+            </w:r>
+          </w:p>
+        </w:tc>
+        <w:tc>
+          <w:tcPr>
+            <w:tcW w:w="6835" w:type="dxa"/>
+            <w:gridSpan w:val="2"/>
+          </w:tcPr>
+          <w:p>
+            <w:pPr>
+              <w:cnfStyle w:val="000000000000" w:firstRow="0" w:lastRow="0" w:firstColumn="0" w:lastColumn="0" w:oddVBand="0" w:evenVBand="0" w:oddHBand="0" w:evenHBand="0" w:firstRowFirstColumn="0" w:firstRowLastColumn="0" w:lastRowFirstColumn="0" w:lastRowLastColumn="0"/>
+            </w:pPr>
+            <w:r>
+              <w:t>Employer or Employee: to add information about the availability</w:t>
+            </w:r>
+          </w:p>
+          <w:p>
+            <w:pPr>
+              <w:cnfStyle w:val="000000000000" w:firstRow="0" w:lastRow="0" w:firstColumn="0" w:lastColumn="0" w:oddVBand="0" w:evenVBand="0" w:oddHBand="0" w:evenHBand="0" w:firstRowFirstColumn="0" w:firstRowLastColumn="0" w:lastRowFirstColumn="0" w:lastRowLastColumn="0"/>
+            </w:pPr>
+            <w:r>
+              <w:t>System: to verify and add the information to the database</w:t>
+            </w:r>
+          </w:p>
+        </w:tc>
+      </w:tr>
+      <w:tr>
+        <w:trPr>
+          <w:cnfStyle w:val="000000100000" w:firstRow="0" w:lastRow="0" w:firstColumn="0" w:lastColumn="0" w:oddVBand="0" w:evenVBand="0" w:oddHBand="1" w:evenHBand="0" w:firstRowFirstColumn="0" w:firstRowLastColumn="0" w:lastRowFirstColumn="0" w:lastRowLastColumn="0"/>
+        </w:trPr>
+        <w:tc>
+          <w:tcPr>
+            <w:cnfStyle w:val="001000000000" w:firstRow="0" w:lastRow="0" w:firstColumn="1" w:lastColumn="0" w:oddVBand="0" w:evenVBand="0" w:oddHBand="0" w:evenHBand="0" w:firstRowFirstColumn="0" w:firstRowLastColumn="0" w:lastRowFirstColumn="0" w:lastRowLastColumn="0"/>
+            <w:tcW w:w="2515" w:type="dxa"/>
+          </w:tcPr>
+          <w:p>
+            <w:r>
+              <w:t xml:space="preserve"> Preconditions</w:t>
+            </w:r>
+          </w:p>
+        </w:tc>
+        <w:tc>
+          <w:tcPr>
+            <w:tcW w:w="6835" w:type="dxa"/>
+            <w:gridSpan w:val="2"/>
+          </w:tcPr>
+          <w:p>
+            <w:pPr>
+              <w:cnfStyle w:val="000000100000" w:firstRow="0" w:lastRow="0" w:firstColumn="0" w:lastColumn="0" w:oddVBand="0" w:evenVBand="0" w:oddHBand="1" w:evenHBand="0" w:firstRowFirstColumn="0" w:firstRowLastColumn="0" w:lastRowFirstColumn="0" w:lastRowLastColumn="0"/>
+            </w:pPr>
+            <w:r>
+              <w:t xml:space="preserve">Employer user must have privileges to </w:t>
+            </w:r>
+            <w:r>
+              <w:t>update</w:t>
+            </w:r>
+            <w:r>
+              <w:t xml:space="preserve"> an availability for employee. </w:t>
+            </w:r>
+          </w:p>
+          <w:p>
+            <w:pPr>
+              <w:cnfStyle w:val="000000100000" w:firstRow="0" w:lastRow="0" w:firstColumn="0" w:lastColumn="0" w:oddVBand="0" w:evenVBand="0" w:oddHBand="1" w:evenHBand="0" w:firstRowFirstColumn="0" w:firstRowLastColumn="0" w:lastRowFirstColumn="0" w:lastRowLastColumn="0"/>
+            </w:pPr>
+            <w:r>
+              <w:t xml:space="preserve">User must have navigated to the availability </w:t>
+            </w:r>
+            <w:r>
+              <w:t>update</w:t>
+            </w:r>
+            <w:r>
+              <w:t xml:space="preserve"> section of the application.</w:t>
+            </w:r>
+          </w:p>
+        </w:tc>
+      </w:tr>
+      <w:tr>
+        <w:tc>
+          <w:tcPr>
+            <w:cnfStyle w:val="001000000000" w:firstRow="0" w:lastRow="0" w:firstColumn="1" w:lastColumn="0" w:oddVBand="0" w:evenVBand="0" w:oddHBand="0" w:evenHBand="0" w:firstRowFirstColumn="0" w:firstRowLastColumn="0" w:lastRowFirstColumn="0" w:lastRowLastColumn="0"/>
+            <w:tcW w:w="2515" w:type="dxa"/>
+          </w:tcPr>
+          <w:p>
+            <w:r>
+              <w:t>Postconditions</w:t>
+            </w:r>
+          </w:p>
+        </w:tc>
+        <w:tc>
+          <w:tcPr>
+            <w:tcW w:w="6835" w:type="dxa"/>
+            <w:gridSpan w:val="2"/>
+          </w:tcPr>
+          <w:p>
+            <w:pPr>
+              <w:cnfStyle w:val="000000000000" w:firstRow="0" w:lastRow="0" w:firstColumn="0" w:lastColumn="0" w:oddVBand="0" w:evenVBand="0" w:oddHBand="0" w:evenHBand="0" w:firstRowFirstColumn="0" w:firstRowLastColumn="0" w:lastRowFirstColumn="0" w:lastRowLastColumn="0"/>
+            </w:pPr>
+            <w:r>
+              <w:t xml:space="preserve">Updated </w:t>
+            </w:r>
+            <w:r>
+              <w:t xml:space="preserve">availability must </w:t>
+            </w:r>
+            <w:r>
+              <w:t>replace old information</w:t>
+            </w:r>
+            <w:r>
+              <w:t xml:space="preserve"> in the database.</w:t>
+            </w:r>
+          </w:p>
+        </w:tc>
+      </w:tr>
+      <w:tr>
+        <w:trPr>
+          <w:cnfStyle w:val="000000100000" w:firstRow="0" w:lastRow="0" w:firstColumn="0" w:lastColumn="0" w:oddVBand="0" w:evenVBand="0" w:oddHBand="1" w:evenHBand="0" w:firstRowFirstColumn="0" w:firstRowLastColumn="0" w:lastRowFirstColumn="0" w:lastRowLastColumn="0"/>
+        </w:trPr>
+        <w:tc>
+          <w:tcPr>
+            <w:cnfStyle w:val="001000000000" w:firstRow="0" w:lastRow="0" w:firstColumn="1" w:lastColumn="0" w:oddVBand="0" w:evenVBand="0" w:oddHBand="0" w:evenHBand="0" w:firstRowFirstColumn="0" w:firstRowLastColumn="0" w:lastRowFirstColumn="0" w:lastRowLastColumn="0"/>
+            <w:tcW w:w="2515" w:type="dxa"/>
+            <w:vMerge w:val="restart"/>
+          </w:tcPr>
+          <w:p>
+            <w:r>
+              <w:t>Flow of Events</w:t>
+            </w:r>
+          </w:p>
+        </w:tc>
+        <w:tc>
+          <w:tcPr>
+            <w:tcW w:w="3420" w:type="dxa"/>
+          </w:tcPr>
+          <w:p>
+            <w:pPr>
+              <w:jc w:val="center"/>
+              <w:cnfStyle w:val="000000100000" w:firstRow="0" w:lastRow="0" w:firstColumn="0" w:lastColumn="0" w:oddVBand="0" w:evenVBand="0" w:oddHBand="1" w:evenHBand="0" w:firstRowFirstColumn="0" w:firstRowLastColumn="0" w:lastRowFirstColumn="0" w:lastRowLastColumn="0"/>
+            </w:pPr>
+            <w:r>
+              <w:t>Actor</w:t>
+            </w:r>
+          </w:p>
+        </w:tc>
+        <w:tc>
+          <w:tcPr>
+            <w:tcW w:w="3415" w:type="dxa"/>
+          </w:tcPr>
+          <w:p>
+            <w:pPr>
+              <w:jc w:val="center"/>
+              <w:cnfStyle w:val="000000100000" w:firstRow="0" w:lastRow="0" w:firstColumn="0" w:lastColumn="0" w:oddVBand="0" w:evenVBand="0" w:oddHBand="1" w:evenHBand="0" w:firstRowFirstColumn="0" w:firstRowLastColumn="0" w:lastRowFirstColumn="0" w:lastRowLastColumn="0"/>
+            </w:pPr>
+            <w:r>
+              <w:t>System</w:t>
+            </w:r>
+          </w:p>
+        </w:tc>
+      </w:tr>
+      <w:tr>
+        <w:tc>
+          <w:tcPr>
+            <w:cnfStyle w:val="001000000000" w:firstRow="0" w:lastRow="0" w:firstColumn="1" w:lastColumn="0" w:oddVBand="0" w:evenVBand="0" w:oddHBand="0" w:evenHBand="0" w:firstRowFirstColumn="0" w:firstRowLastColumn="0" w:lastRowFirstColumn="0" w:lastRowLastColumn="0"/>
+            <w:tcW w:w="2515" w:type="dxa"/>
+            <w:vMerge/>
+          </w:tcPr>
+          <w:p/>
+        </w:tc>
+        <w:tc>
+          <w:tcPr>
+            <w:tcW w:w="3420" w:type="dxa"/>
+          </w:tcPr>
+          <w:p>
+            <w:pPr>
+              <w:pStyle w:val="ListParagraph"/>
+              <w:numPr>
+                <w:ilvl w:val="0"/>
+                <w:numId w:val="9"/>
+              </w:numPr>
+              <w:cnfStyle w:val="000000000000" w:firstRow="0" w:lastRow="0" w:firstColumn="0" w:lastColumn="0" w:oddVBand="0" w:evenVBand="0" w:oddHBand="0" w:evenHBand="0" w:firstRowFirstColumn="0" w:firstRowLastColumn="0" w:lastRowFirstColumn="0" w:lastRowLastColumn="0"/>
+            </w:pPr>
+            <w:r>
+              <w:t xml:space="preserve">User navigates to availability </w:t>
+            </w:r>
+            <w:r>
+              <w:t>update</w:t>
+            </w:r>
+            <w:r>
+              <w:t xml:space="preserve"> section</w:t>
+            </w:r>
+          </w:p>
+          <w:p>
+            <w:pPr>
+              <w:pStyle w:val="ListParagraph"/>
+              <w:numPr>
+                <w:ilvl w:val="0"/>
+                <w:numId w:val="9"/>
+              </w:numPr>
+              <w:cnfStyle w:val="000000000000" w:firstRow="0" w:lastRow="0" w:firstColumn="0" w:lastColumn="0" w:oddVBand="0" w:evenVBand="0" w:oddHBand="0" w:evenHBand="0" w:firstRowFirstColumn="0" w:firstRowLastColumn="0" w:lastRowFirstColumn="0" w:lastRowLastColumn="0"/>
+            </w:pPr>
+            <w:r>
+              <w:t>User enters information about the availability</w:t>
+            </w:r>
+          </w:p>
+          <w:p>
+            <w:pPr>
+              <w:pStyle w:val="ListParagraph"/>
+              <w:numPr>
+                <w:ilvl w:val="0"/>
+                <w:numId w:val="9"/>
+              </w:numPr>
+              <w:cnfStyle w:val="000000000000" w:firstRow="0" w:lastRow="0" w:firstColumn="0" w:lastColumn="0" w:oddVBand="0" w:evenVBand="0" w:oddHBand="0" w:evenHBand="0" w:firstRowFirstColumn="0" w:firstRowLastColumn="0" w:lastRowFirstColumn="0" w:lastRowLastColumn="0"/>
+            </w:pPr>
+            <w:r>
+              <w:t>User finishes and exits</w:t>
+            </w:r>
+          </w:p>
+        </w:tc>
+        <w:tc>
+          <w:tcPr>
+            <w:tcW w:w="3415" w:type="dxa"/>
+          </w:tcPr>
+          <w:p>
+            <w:pPr>
+              <w:cnfStyle w:val="000000000000" w:firstRow="0" w:lastRow="0" w:firstColumn="0" w:lastColumn="0" w:oddVBand="0" w:evenVBand="0" w:oddHBand="0" w:evenHBand="0" w:firstRowFirstColumn="0" w:firstRowLastColumn="0" w:lastRowFirstColumn="0" w:lastRowLastColumn="0"/>
+            </w:pPr>
+            <w:r>
+              <w:t>1.1 System displays the “</w:t>
+            </w:r>
+            <w:r>
+              <w:t>Update</w:t>
+            </w:r>
+            <w:r>
+              <w:t xml:space="preserve"> </w:t>
+            </w:r>
+            <w:r>
+              <w:t>A</w:t>
+            </w:r>
+            <w:r>
+              <w:t xml:space="preserve">vailability” page </w:t>
+            </w:r>
+          </w:p>
+          <w:p>
+            <w:pPr>
+              <w:cnfStyle w:val="000000000000" w:firstRow="0" w:lastRow="0" w:firstColumn="0" w:lastColumn="0" w:oddVBand="0" w:evenVBand="0" w:oddHBand="0" w:evenHBand="0" w:firstRowFirstColumn="0" w:firstRowLastColumn="0" w:lastRowFirstColumn="0" w:lastRowLastColumn="0"/>
+            </w:pPr>
+            <w:r>
+              <w:t>2.1 System validates form submission and loops the form for subsequent input</w:t>
+            </w:r>
+          </w:p>
+          <w:p>
+            <w:pPr>
+              <w:cnfStyle w:val="000000000000" w:firstRow="0" w:lastRow="0" w:firstColumn="0" w:lastColumn="0" w:oddVBand="0" w:evenVBand="0" w:oddHBand="0" w:evenHBand="0" w:firstRowFirstColumn="0" w:firstRowLastColumn="0" w:lastRowFirstColumn="0" w:lastRowLastColumn="0"/>
+            </w:pPr>
+            <w:r>
+              <w:t xml:space="preserve">3.1 System saves availability information to appropriate databases </w:t>
+            </w:r>
+          </w:p>
+        </w:tc>
+      </w:tr>
+      <w:tr>
+        <w:trPr>
+          <w:cnfStyle w:val="000000100000" w:firstRow="0" w:lastRow="0" w:firstColumn="0" w:lastColumn="0" w:oddVBand="0" w:evenVBand="0" w:oddHBand="1" w:evenHBand="0" w:firstRowFirstColumn="0" w:firstRowLastColumn="0" w:lastRowFirstColumn="0" w:lastRowLastColumn="0"/>
+        </w:trPr>
+        <w:tc>
+          <w:tcPr>
+            <w:cnfStyle w:val="001000000000" w:firstRow="0" w:lastRow="0" w:firstColumn="1" w:lastColumn="0" w:oddVBand="0" w:evenVBand="0" w:oddHBand="0" w:evenHBand="0" w:firstRowFirstColumn="0" w:firstRowLastColumn="0" w:lastRowFirstColumn="0" w:lastRowLastColumn="0"/>
+            <w:tcW w:w="2515" w:type="dxa"/>
+          </w:tcPr>
+          <w:p>
+            <w:r>
+              <w:t>Exception Conditions</w:t>
+            </w:r>
+          </w:p>
+        </w:tc>
+        <w:tc>
+          <w:tcPr>
+            <w:tcW w:w="6835" w:type="dxa"/>
+            <w:gridSpan w:val="2"/>
+          </w:tcPr>
+          <w:p>
+            <w:pPr>
+              <w:cnfStyle w:val="000000100000" w:firstRow="0" w:lastRow="0" w:firstColumn="0" w:lastColumn="0" w:oddVBand="0" w:evenVBand="0" w:oddHBand="1" w:evenHBand="0" w:firstRowFirstColumn="0" w:firstRowLastColumn="0" w:lastRowFirstColumn="0" w:lastRowLastColumn="0"/>
+            </w:pPr>
+            <w:r>
+              <w:t>2.2 Availability information does not meet requirements, system requests appropriate information</w:t>
+            </w:r>
+          </w:p>
+        </w:tc>
+      </w:tr>
+    </w:tbl>
+    <w:p/>
+    <w:tbl>
+      <w:tblPr>
+        <w:tblStyle w:val="GridTable3-Accent1"/>
+        <w:tblW w:w="0" w:type="auto"/>
+        <w:tblInd w:w="5" w:type="dxa"/>
+        <w:tblLook w:val="04A0" w:firstRow="1" w:lastRow="0" w:firstColumn="1" w:lastColumn="0" w:noHBand="0" w:noVBand="1"/>
+      </w:tblPr>
+      <w:tblGrid>
+        <w:gridCol w:w="2515"/>
+        <w:gridCol w:w="3420"/>
+        <w:gridCol w:w="3415"/>
+      </w:tblGrid>
+      <w:tr>
+        <w:trPr>
+          <w:cnfStyle w:val="100000000000" w:firstRow="1" w:lastRow="0" w:firstColumn="0" w:lastColumn="0" w:oddVBand="0" w:evenVBand="0" w:oddHBand="0" w:evenHBand="0" w:firstRowFirstColumn="0" w:firstRowLastColumn="0" w:lastRowFirstColumn="0" w:lastRowLastColumn="0"/>
+        </w:trPr>
+        <w:tc>
+          <w:tcPr>
+            <w:cnfStyle w:val="001000000100" w:firstRow="0" w:lastRow="0" w:firstColumn="1" w:lastColumn="0" w:oddVBand="0" w:evenVBand="0" w:oddHBand="0" w:evenHBand="0" w:firstRowFirstColumn="1" w:firstRowLastColumn="0" w:lastRowFirstColumn="0" w:lastRowLastColumn="0"/>
+            <w:tcW w:w="2515" w:type="dxa"/>
+          </w:tcPr>
+          <w:p>
+            <w:r>
+              <w:t>Use Case Name</w:t>
+            </w:r>
+          </w:p>
+        </w:tc>
+        <w:tc>
+          <w:tcPr>
+            <w:tcW w:w="6835" w:type="dxa"/>
+            <w:gridSpan w:val="2"/>
+          </w:tcPr>
+          <w:p>
+            <w:pPr>
+              <w:cnfStyle w:val="100000000000" w:firstRow="1" w:lastRow="0" w:firstColumn="0" w:lastColumn="0" w:oddVBand="0" w:evenVBand="0" w:oddHBand="0" w:evenHBand="0" w:firstRowFirstColumn="0" w:firstRowLastColumn="0" w:lastRowFirstColumn="0" w:lastRowLastColumn="0"/>
+            </w:pPr>
+            <w:r>
               <w:t>Delete</w:t>
             </w:r>
             <w:r>
-              <w:t xml:space="preserve"> Schedule” page </w:t>
-            </w:r>
-            <w:r>
-              <w:t>and asks user to confirm deletion</w:t>
+              <w:t xml:space="preserve"> Availability</w:t>
+            </w:r>
+          </w:p>
+        </w:tc>
+      </w:tr>
+      <w:tr>
+        <w:trPr>
+          <w:cnfStyle w:val="000000100000" w:firstRow="0" w:lastRow="0" w:firstColumn="0" w:lastColumn="0" w:oddVBand="0" w:evenVBand="0" w:oddHBand="1" w:evenHBand="0" w:firstRowFirstColumn="0" w:firstRowLastColumn="0" w:lastRowFirstColumn="0" w:lastRowLastColumn="0"/>
+        </w:trPr>
+        <w:tc>
+          <w:tcPr>
+            <w:cnfStyle w:val="001000000000" w:firstRow="0" w:lastRow="0" w:firstColumn="1" w:lastColumn="0" w:oddVBand="0" w:evenVBand="0" w:oddHBand="0" w:evenHBand="0" w:firstRowFirstColumn="0" w:firstRowLastColumn="0" w:lastRowFirstColumn="0" w:lastRowLastColumn="0"/>
+            <w:tcW w:w="2515" w:type="dxa"/>
+          </w:tcPr>
+          <w:p>
+            <w:r>
+              <w:t>Scenario</w:t>
+            </w:r>
+          </w:p>
+        </w:tc>
+        <w:tc>
+          <w:tcPr>
+            <w:tcW w:w="6835" w:type="dxa"/>
+            <w:gridSpan w:val="2"/>
+          </w:tcPr>
+          <w:p>
+            <w:pPr>
+              <w:cnfStyle w:val="000000100000" w:firstRow="0" w:lastRow="0" w:firstColumn="0" w:lastColumn="0" w:oddVBand="0" w:evenVBand="0" w:oddHBand="1" w:evenHBand="0" w:firstRowFirstColumn="0" w:firstRowLastColumn="0" w:lastRowFirstColumn="0" w:lastRowLastColumn="0"/>
+            </w:pPr>
+            <w:r>
+              <w:t xml:space="preserve">Availability being </w:t>
+            </w:r>
+            <w:r>
+              <w:t>deleted</w:t>
+            </w:r>
+            <w:r>
+              <w:t>.</w:t>
+            </w:r>
+          </w:p>
+        </w:tc>
+      </w:tr>
+      <w:tr>
+        <w:tc>
+          <w:tcPr>
+            <w:cnfStyle w:val="001000000000" w:firstRow="0" w:lastRow="0" w:firstColumn="1" w:lastColumn="0" w:oddVBand="0" w:evenVBand="0" w:oddHBand="0" w:evenHBand="0" w:firstRowFirstColumn="0" w:firstRowLastColumn="0" w:lastRowFirstColumn="0" w:lastRowLastColumn="0"/>
+            <w:tcW w:w="2515" w:type="dxa"/>
+          </w:tcPr>
+          <w:p>
+            <w:r>
+              <w:t>Triggering Event</w:t>
+            </w:r>
+          </w:p>
+        </w:tc>
+        <w:tc>
+          <w:tcPr>
+            <w:tcW w:w="6835" w:type="dxa"/>
+            <w:gridSpan w:val="2"/>
+          </w:tcPr>
+          <w:p>
+            <w:pPr>
+              <w:cnfStyle w:val="000000000000" w:firstRow="0" w:lastRow="0" w:firstColumn="0" w:lastColumn="0" w:oddVBand="0" w:evenVBand="0" w:oddHBand="0" w:evenHBand="0" w:firstRowFirstColumn="0" w:firstRowLastColumn="0" w:lastRowFirstColumn="0" w:lastRowLastColumn="0"/>
+            </w:pPr>
+            <w:r>
+              <w:t xml:space="preserve">Employer or employee decides to </w:t>
+            </w:r>
+            <w:r>
+              <w:t>delete</w:t>
+            </w:r>
+            <w:r>
+              <w:t xml:space="preserve"> an employee availability and navigates to that section of the application.</w:t>
+            </w:r>
+          </w:p>
+          <w:p>
+            <w:pPr>
+              <w:cnfStyle w:val="000000000000" w:firstRow="0" w:lastRow="0" w:firstColumn="0" w:lastColumn="0" w:oddVBand="0" w:evenVBand="0" w:oddHBand="0" w:evenHBand="0" w:firstRowFirstColumn="0" w:firstRowLastColumn="0" w:lastRowFirstColumn="0" w:lastRowLastColumn="0"/>
+            </w:pPr>
+            <w:r>
+              <w:t>Employee is being removed from current employees, so their availability is no longer needed.</w:t>
+            </w:r>
+          </w:p>
+        </w:tc>
+      </w:tr>
+      <w:tr>
+        <w:trPr>
+          <w:cnfStyle w:val="000000100000" w:firstRow="0" w:lastRow="0" w:firstColumn="0" w:lastColumn="0" w:oddVBand="0" w:evenVBand="0" w:oddHBand="1" w:evenHBand="0" w:firstRowFirstColumn="0" w:firstRowLastColumn="0" w:lastRowFirstColumn="0" w:lastRowLastColumn="0"/>
+        </w:trPr>
+        <w:tc>
+          <w:tcPr>
+            <w:cnfStyle w:val="001000000000" w:firstRow="0" w:lastRow="0" w:firstColumn="1" w:lastColumn="0" w:oddVBand="0" w:evenVBand="0" w:oddHBand="0" w:evenHBand="0" w:firstRowFirstColumn="0" w:firstRowLastColumn="0" w:lastRowFirstColumn="0" w:lastRowLastColumn="0"/>
+            <w:tcW w:w="2515" w:type="dxa"/>
+          </w:tcPr>
+          <w:p>
+            <w:r>
+              <w:t>Brief Description</w:t>
+            </w:r>
+          </w:p>
+        </w:tc>
+        <w:tc>
+          <w:tcPr>
+            <w:tcW w:w="6835" w:type="dxa"/>
+            <w:gridSpan w:val="2"/>
+          </w:tcPr>
+          <w:p>
+            <w:pPr>
+              <w:cnfStyle w:val="000000100000" w:firstRow="0" w:lastRow="0" w:firstColumn="0" w:lastColumn="0" w:oddVBand="0" w:evenVBand="0" w:oddHBand="1" w:evenHBand="0" w:firstRowFirstColumn="0" w:firstRowLastColumn="0" w:lastRowFirstColumn="0" w:lastRowLastColumn="0"/>
+            </w:pPr>
+            <w:r>
+              <w:t xml:space="preserve">An employer shall be able to </w:t>
+            </w:r>
+            <w:r>
+              <w:t>delete</w:t>
+            </w:r>
+            <w:r>
+              <w:t xml:space="preserve"> availability for all employees. An employee shall be able to </w:t>
+            </w:r>
+            <w:r>
+              <w:t>delete</w:t>
+            </w:r>
+            <w:r>
+              <w:t xml:space="preserve"> availability for themselves. </w:t>
+            </w:r>
+          </w:p>
+        </w:tc>
+      </w:tr>
+      <w:tr>
+        <w:tc>
+          <w:tcPr>
+            <w:cnfStyle w:val="001000000000" w:firstRow="0" w:lastRow="0" w:firstColumn="1" w:lastColumn="0" w:oddVBand="0" w:evenVBand="0" w:oddHBand="0" w:evenHBand="0" w:firstRowFirstColumn="0" w:firstRowLastColumn="0" w:lastRowFirstColumn="0" w:lastRowLastColumn="0"/>
+            <w:tcW w:w="2515" w:type="dxa"/>
+          </w:tcPr>
+          <w:p>
+            <w:r>
+              <w:t>Actors</w:t>
+            </w:r>
+          </w:p>
+        </w:tc>
+        <w:tc>
+          <w:tcPr>
+            <w:tcW w:w="6835" w:type="dxa"/>
+            <w:gridSpan w:val="2"/>
+          </w:tcPr>
+          <w:p>
+            <w:pPr>
+              <w:cnfStyle w:val="000000000000" w:firstRow="0" w:lastRow="0" w:firstColumn="0" w:lastColumn="0" w:oddVBand="0" w:evenVBand="0" w:oddHBand="0" w:evenHBand="0" w:firstRowFirstColumn="0" w:firstRowLastColumn="0" w:lastRowFirstColumn="0" w:lastRowLastColumn="0"/>
+            </w:pPr>
+            <w:r>
+              <w:t>Employer or employee, System</w:t>
+            </w:r>
+          </w:p>
+        </w:tc>
+      </w:tr>
+      <w:tr>
+        <w:trPr>
+          <w:cnfStyle w:val="000000100000" w:firstRow="0" w:lastRow="0" w:firstColumn="0" w:lastColumn="0" w:oddVBand="0" w:evenVBand="0" w:oddHBand="1" w:evenHBand="0" w:firstRowFirstColumn="0" w:firstRowLastColumn="0" w:lastRowFirstColumn="0" w:lastRowLastColumn="0"/>
+        </w:trPr>
+        <w:tc>
+          <w:tcPr>
+            <w:cnfStyle w:val="001000000000" w:firstRow="0" w:lastRow="0" w:firstColumn="1" w:lastColumn="0" w:oddVBand="0" w:evenVBand="0" w:oddHBand="0" w:evenHBand="0" w:firstRowFirstColumn="0" w:firstRowLastColumn="0" w:lastRowFirstColumn="0" w:lastRowLastColumn="0"/>
+            <w:tcW w:w="2515" w:type="dxa"/>
+          </w:tcPr>
+          <w:p>
+            <w:r>
+              <w:t>Related Use Cases</w:t>
+            </w:r>
+          </w:p>
+        </w:tc>
+        <w:tc>
+          <w:tcPr>
+            <w:tcW w:w="6835" w:type="dxa"/>
+            <w:gridSpan w:val="2"/>
+          </w:tcPr>
+          <w:p>
+            <w:pPr>
+              <w:cnfStyle w:val="000000100000" w:firstRow="0" w:lastRow="0" w:firstColumn="0" w:lastColumn="0" w:oddVBand="0" w:evenVBand="0" w:oddHBand="1" w:evenHBand="0" w:firstRowFirstColumn="0" w:firstRowLastColumn="0" w:lastRowFirstColumn="0" w:lastRowLastColumn="0"/>
+            </w:pPr>
+            <w:r>
+              <w:t xml:space="preserve">Read Availability, View Availability, </w:t>
+            </w:r>
+            <w:r>
+              <w:t>Create</w:t>
+            </w:r>
+            <w:r>
+              <w:t xml:space="preserve"> Availability</w:t>
+            </w:r>
+          </w:p>
+        </w:tc>
+      </w:tr>
+      <w:tr>
+        <w:tc>
+          <w:tcPr>
+            <w:cnfStyle w:val="001000000000" w:firstRow="0" w:lastRow="0" w:firstColumn="1" w:lastColumn="0" w:oddVBand="0" w:evenVBand="0" w:oddHBand="0" w:evenHBand="0" w:firstRowFirstColumn="0" w:firstRowLastColumn="0" w:lastRowFirstColumn="0" w:lastRowLastColumn="0"/>
+            <w:tcW w:w="2515" w:type="dxa"/>
+          </w:tcPr>
+          <w:p>
+            <w:r>
+              <w:t>Stakeholders</w:t>
+            </w:r>
+          </w:p>
+        </w:tc>
+        <w:tc>
+          <w:tcPr>
+            <w:tcW w:w="6835" w:type="dxa"/>
+            <w:gridSpan w:val="2"/>
+          </w:tcPr>
+          <w:p>
+            <w:pPr>
+              <w:cnfStyle w:val="000000000000" w:firstRow="0" w:lastRow="0" w:firstColumn="0" w:lastColumn="0" w:oddVBand="0" w:evenVBand="0" w:oddHBand="0" w:evenHBand="0" w:firstRowFirstColumn="0" w:firstRowLastColumn="0" w:lastRowFirstColumn="0" w:lastRowLastColumn="0"/>
+            </w:pPr>
+            <w:r>
+              <w:t xml:space="preserve">Employer or Employee: to </w:t>
+            </w:r>
+            <w:r>
+              <w:t>delete</w:t>
+            </w:r>
+            <w:r>
+              <w:t xml:space="preserve"> the availability</w:t>
+            </w:r>
+          </w:p>
+          <w:p>
+            <w:pPr>
+              <w:cnfStyle w:val="000000000000" w:firstRow="0" w:lastRow="0" w:firstColumn="0" w:lastColumn="0" w:oddVBand="0" w:evenVBand="0" w:oddHBand="0" w:evenHBand="0" w:firstRowFirstColumn="0" w:firstRowLastColumn="0" w:lastRowFirstColumn="0" w:lastRowLastColumn="0"/>
+            </w:pPr>
+            <w:r>
+              <w:t xml:space="preserve">System: to verify and </w:t>
+            </w:r>
+            <w:r>
+              <w:t>remove</w:t>
+            </w:r>
+            <w:r>
+              <w:t xml:space="preserve"> the information </w:t>
+            </w:r>
+            <w:r>
+              <w:t xml:space="preserve">from </w:t>
+            </w:r>
+            <w:r>
+              <w:t>the database</w:t>
+            </w:r>
+          </w:p>
+        </w:tc>
+      </w:tr>
+      <w:tr>
+        <w:trPr>
+          <w:cnfStyle w:val="000000100000" w:firstRow="0" w:lastRow="0" w:firstColumn="0" w:lastColumn="0" w:oddVBand="0" w:evenVBand="0" w:oddHBand="1" w:evenHBand="0" w:firstRowFirstColumn="0" w:firstRowLastColumn="0" w:lastRowFirstColumn="0" w:lastRowLastColumn="0"/>
+        </w:trPr>
+        <w:tc>
+          <w:tcPr>
+            <w:cnfStyle w:val="001000000000" w:firstRow="0" w:lastRow="0" w:firstColumn="1" w:lastColumn="0" w:oddVBand="0" w:evenVBand="0" w:oddHBand="0" w:evenHBand="0" w:firstRowFirstColumn="0" w:firstRowLastColumn="0" w:lastRowFirstColumn="0" w:lastRowLastColumn="0"/>
+            <w:tcW w:w="2515" w:type="dxa"/>
+          </w:tcPr>
+          <w:p>
+            <w:r>
+              <w:t xml:space="preserve"> Preconditions</w:t>
+            </w:r>
+          </w:p>
+        </w:tc>
+        <w:tc>
+          <w:tcPr>
+            <w:tcW w:w="6835" w:type="dxa"/>
+            <w:gridSpan w:val="2"/>
+          </w:tcPr>
+          <w:p>
+            <w:pPr>
+              <w:cnfStyle w:val="000000100000" w:firstRow="0" w:lastRow="0" w:firstColumn="0" w:lastColumn="0" w:oddVBand="0" w:evenVBand="0" w:oddHBand="1" w:evenHBand="0" w:firstRowFirstColumn="0" w:firstRowLastColumn="0" w:lastRowFirstColumn="0" w:lastRowLastColumn="0"/>
+            </w:pPr>
+            <w:r>
+              <w:t xml:space="preserve">Employer user must have privileges to </w:t>
+            </w:r>
+            <w:r>
+              <w:t>remove</w:t>
+            </w:r>
+            <w:r>
+              <w:t xml:space="preserve"> an availability for employee. </w:t>
+            </w:r>
+          </w:p>
+          <w:p>
+            <w:pPr>
+              <w:cnfStyle w:val="000000100000" w:firstRow="0" w:lastRow="0" w:firstColumn="0" w:lastColumn="0" w:oddVBand="0" w:evenVBand="0" w:oddHBand="1" w:evenHBand="0" w:firstRowFirstColumn="0" w:firstRowLastColumn="0" w:lastRowFirstColumn="0" w:lastRowLastColumn="0"/>
+            </w:pPr>
+            <w:r>
+              <w:t xml:space="preserve">User must have navigated to the availability </w:t>
+            </w:r>
+            <w:r>
+              <w:t>deletion</w:t>
+            </w:r>
+            <w:r>
+              <w:t xml:space="preserve"> section of the application.</w:t>
+            </w:r>
+          </w:p>
+        </w:tc>
+      </w:tr>
+      <w:tr>
+        <w:tc>
+          <w:tcPr>
+            <w:cnfStyle w:val="001000000000" w:firstRow="0" w:lastRow="0" w:firstColumn="1" w:lastColumn="0" w:oddVBand="0" w:evenVBand="0" w:oddHBand="0" w:evenHBand="0" w:firstRowFirstColumn="0" w:firstRowLastColumn="0" w:lastRowFirstColumn="0" w:lastRowLastColumn="0"/>
+            <w:tcW w:w="2515" w:type="dxa"/>
+          </w:tcPr>
+          <w:p>
+            <w:r>
+              <w:t>Postconditions</w:t>
+            </w:r>
+          </w:p>
+        </w:tc>
+        <w:tc>
+          <w:tcPr>
+            <w:tcW w:w="6835" w:type="dxa"/>
+            <w:gridSpan w:val="2"/>
+          </w:tcPr>
+          <w:p>
+            <w:pPr>
+              <w:cnfStyle w:val="000000000000" w:firstRow="0" w:lastRow="0" w:firstColumn="0" w:lastColumn="0" w:oddVBand="0" w:evenVBand="0" w:oddHBand="0" w:evenHBand="0" w:firstRowFirstColumn="0" w:firstRowLastColumn="0" w:lastRowFirstColumn="0" w:lastRowLastColumn="0"/>
+            </w:pPr>
+            <w:r>
+              <w:t>Deleted</w:t>
+            </w:r>
+            <w:r>
+              <w:t xml:space="preserve"> availability must</w:t>
+            </w:r>
+            <w:r>
+              <w:t xml:space="preserve"> be</w:t>
+            </w:r>
+            <w:r>
+              <w:t xml:space="preserve"> </w:t>
+            </w:r>
+            <w:r>
+              <w:t>removed from</w:t>
+            </w:r>
+            <w:r>
+              <w:t xml:space="preserve"> the database.</w:t>
+            </w:r>
+          </w:p>
+        </w:tc>
+      </w:tr>
+      <w:tr>
+        <w:trPr>
+          <w:cnfStyle w:val="000000100000" w:firstRow="0" w:lastRow="0" w:firstColumn="0" w:lastColumn="0" w:oddVBand="0" w:evenVBand="0" w:oddHBand="1" w:evenHBand="0" w:firstRowFirstColumn="0" w:firstRowLastColumn="0" w:lastRowFirstColumn="0" w:lastRowLastColumn="0"/>
+        </w:trPr>
+        <w:tc>
+          <w:tcPr>
+            <w:cnfStyle w:val="001000000000" w:firstRow="0" w:lastRow="0" w:firstColumn="1" w:lastColumn="0" w:oddVBand="0" w:evenVBand="0" w:oddHBand="0" w:evenHBand="0" w:firstRowFirstColumn="0" w:firstRowLastColumn="0" w:lastRowFirstColumn="0" w:lastRowLastColumn="0"/>
+            <w:tcW w:w="2515" w:type="dxa"/>
+            <w:vMerge w:val="restart"/>
+          </w:tcPr>
+          <w:p>
+            <w:r>
+              <w:t>Flow of Events</w:t>
+            </w:r>
+          </w:p>
+        </w:tc>
+        <w:tc>
+          <w:tcPr>
+            <w:tcW w:w="3420" w:type="dxa"/>
+          </w:tcPr>
+          <w:p>
+            <w:pPr>
+              <w:jc w:val="center"/>
+              <w:cnfStyle w:val="000000100000" w:firstRow="0" w:lastRow="0" w:firstColumn="0" w:lastColumn="0" w:oddVBand="0" w:evenVBand="0" w:oddHBand="1" w:evenHBand="0" w:firstRowFirstColumn="0" w:firstRowLastColumn="0" w:lastRowFirstColumn="0" w:lastRowLastColumn="0"/>
+            </w:pPr>
+            <w:r>
+              <w:t>Actor</w:t>
+            </w:r>
+          </w:p>
+        </w:tc>
+        <w:tc>
+          <w:tcPr>
+            <w:tcW w:w="3415" w:type="dxa"/>
+          </w:tcPr>
+          <w:p>
+            <w:pPr>
+              <w:jc w:val="center"/>
+              <w:cnfStyle w:val="000000100000" w:firstRow="0" w:lastRow="0" w:firstColumn="0" w:lastColumn="0" w:oddVBand="0" w:evenVBand="0" w:oddHBand="1" w:evenHBand="0" w:firstRowFirstColumn="0" w:firstRowLastColumn="0" w:lastRowFirstColumn="0" w:lastRowLastColumn="0"/>
+            </w:pPr>
+            <w:r>
+              <w:t>System</w:t>
+            </w:r>
+          </w:p>
+        </w:tc>
+      </w:tr>
+      <w:tr>
+        <w:tc>
+          <w:tcPr>
+            <w:cnfStyle w:val="001000000000" w:firstRow="0" w:lastRow="0" w:firstColumn="1" w:lastColumn="0" w:oddVBand="0" w:evenVBand="0" w:oddHBand="0" w:evenHBand="0" w:firstRowFirstColumn="0" w:firstRowLastColumn="0" w:lastRowFirstColumn="0" w:lastRowLastColumn="0"/>
+            <w:tcW w:w="2515" w:type="dxa"/>
+            <w:vMerge/>
+          </w:tcPr>
+          <w:p/>
+        </w:tc>
+        <w:tc>
+          <w:tcPr>
+            <w:tcW w:w="3420" w:type="dxa"/>
+          </w:tcPr>
+          <w:p>
+            <w:pPr>
+              <w:pStyle w:val="ListParagraph"/>
+              <w:numPr>
+                <w:ilvl w:val="0"/>
+                <w:numId w:val="10"/>
+              </w:numPr>
+              <w:cnfStyle w:val="000000000000" w:firstRow="0" w:lastRow="0" w:firstColumn="0" w:lastColumn="0" w:oddVBand="0" w:evenVBand="0" w:oddHBand="0" w:evenHBand="0" w:firstRowFirstColumn="0" w:firstRowLastColumn="0" w:lastRowFirstColumn="0" w:lastRowLastColumn="0"/>
+            </w:pPr>
+            <w:r>
+              <w:t xml:space="preserve">User navigates to availability </w:t>
+            </w:r>
+            <w:r>
+              <w:t>deletion</w:t>
+            </w:r>
+            <w:r>
+              <w:t xml:space="preserve"> section</w:t>
+            </w:r>
+          </w:p>
+          <w:p>
+            <w:pPr>
+              <w:pStyle w:val="ListParagraph"/>
+              <w:numPr>
+                <w:ilvl w:val="0"/>
+                <w:numId w:val="10"/>
+              </w:numPr>
+              <w:cnfStyle w:val="000000000000" w:firstRow="0" w:lastRow="0" w:firstColumn="0" w:lastColumn="0" w:oddVBand="0" w:evenVBand="0" w:oddHBand="0" w:evenHBand="0" w:firstRowFirstColumn="0" w:firstRowLastColumn="0" w:lastRowFirstColumn="0" w:lastRowLastColumn="0"/>
+            </w:pPr>
+            <w:r>
+              <w:t xml:space="preserve">User </w:t>
+            </w:r>
+            <w:r>
+              <w:t>confirms deletion of availability</w:t>
+            </w:r>
+          </w:p>
+          <w:p>
+            <w:pPr>
+              <w:pStyle w:val="ListParagraph"/>
+              <w:numPr>
+                <w:ilvl w:val="0"/>
+                <w:numId w:val="10"/>
+              </w:numPr>
+              <w:cnfStyle w:val="000000000000" w:firstRow="0" w:lastRow="0" w:firstColumn="0" w:lastColumn="0" w:oddVBand="0" w:evenVBand="0" w:oddHBand="0" w:evenHBand="0" w:firstRowFirstColumn="0" w:firstRowLastColumn="0" w:lastRowFirstColumn="0" w:lastRowLastColumn="0"/>
+            </w:pPr>
+            <w:r>
+              <w:t>User finishes and exits</w:t>
+            </w:r>
+          </w:p>
+        </w:tc>
+        <w:tc>
+          <w:tcPr>
+            <w:tcW w:w="3415" w:type="dxa"/>
+          </w:tcPr>
+          <w:p>
+            <w:pPr>
+              <w:cnfStyle w:val="000000000000" w:firstRow="0" w:lastRow="0" w:firstColumn="0" w:lastColumn="0" w:oddVBand="0" w:evenVBand="0" w:oddHBand="0" w:evenHBand="0" w:firstRowFirstColumn="0" w:firstRowLastColumn="0" w:lastRowFirstColumn="0" w:lastRowLastColumn="0"/>
+            </w:pPr>
+            <w:r>
+              <w:t>1.1 System displays the “</w:t>
+            </w:r>
+            <w:r>
+              <w:t>Delete</w:t>
+            </w:r>
+            <w:r>
+              <w:t xml:space="preserve"> Availability” page </w:t>
+            </w:r>
+            <w:r>
+              <w:t>and requests deletion confirmation</w:t>
             </w:r>
           </w:p>
           <w:p>
@@ -2083,10 +4025,10 @@
               <w:t xml:space="preserve">2.1 System validates </w:t>
             </w:r>
             <w:r>
-              <w:t>deletion confirmation and deletes</w:t>
-            </w:r>
-            <w:r>
-              <w:t xml:space="preserve"> schedule information </w:t>
+              <w:t>availability deletion and removes the</w:t>
+            </w:r>
+            <w:r>
+              <w:t xml:space="preserve"> availability information </w:t>
             </w:r>
             <w:r>
               <w:t>from</w:t>
@@ -2141,6 +4083,273 @@
 <file path=word/numbering.xml><?xml version="1.0" encoding="utf-8"?>
 <w:numbering xmlns:wpc="http://schemas.microsoft.com/office/word/2010/wordprocessingCanvas" xmlns:cx="http://schemas.microsoft.com/office/drawing/2014/chartex" xmlns:cx1="http://schemas.microsoft.com/office/drawing/2015/9/8/chartex" xmlns:cx2="http://schemas.microsoft.com/office/drawing/2015/10/21/chartex" xmlns:cx3="http://schemas.microsoft.com/office/drawing/2016/5/9/chartex" xmlns:cx4="http://schemas.microsoft.com/office/drawing/2016/5/10/chartex" xmlns:cx5="http://schemas.microsoft.com/office/drawing/2016/5/11/chartex" xmlns:cx6="http://schemas.microsoft.com/office/drawing/2016/5/12/chartex" xmlns:cx7="http://schemas.microsoft.com/office/drawing/2016/5/13/chartex" xmlns:cx8="http://schemas.microsoft.com/office/drawing/2016/5/14/chartex" xmlns:mc="http://schemas.openxmlformats.org/markup-compatibility/2006" xmlns:aink="http://schemas.microsoft.com/office/drawing/2016/ink" xmlns:am3d="http://schemas.microsoft.com/office/drawing/2017/model3d" xmlns:o="urn:schemas-microsoft-com:office:office" xmlns:r="http://schemas.openxmlformats.org/officeDocument/2006/relationships" xmlns:m="http://schemas.openxmlformats.org/officeDocument/2006/math" xmlns:v="urn:schemas-microsoft-com:vml" xmlns:wp14="http://schemas.microsoft.com/office/word/2010/wordprocessingDrawing" xmlns:wp="http://schemas.openxmlformats.org/drawingml/2006/wordprocessingDrawing" xmlns:w10="urn:schemas-microsoft-com:office:word" xmlns:w="http://schemas.openxmlformats.org/wordprocessingml/2006/main" xmlns:w14="http://schemas.microsoft.com/office/word/2010/wordml" xmlns:w15="http://schemas.microsoft.com/office/word/2012/wordml" xmlns:w16cid="http://schemas.microsoft.com/office/word/2016/wordml/cid" xmlns:w16se="http://schemas.microsoft.com/office/word/2015/wordml/symex" xmlns:wpg="http://schemas.microsoft.com/office/word/2010/wordprocessingGroup" xmlns:wpi="http://schemas.microsoft.com/office/word/2010/wordprocessingInk" xmlns:wne="http://schemas.microsoft.com/office/word/2006/wordml" xmlns:wps="http://schemas.microsoft.com/office/word/2010/wordprocessingShape" mc:Ignorable="w14 w15 w16se w16cid wp14">
   <w:abstractNum w:abstractNumId="0" w15:restartNumberingAfterBreak="0">
+    <w:nsid w:val="01401A53"/>
+    <w:multiLevelType w:val="hybridMultilevel"/>
+    <w:tmpl w:val="1F30DCEA"/>
+    <w:lvl w:ilvl="0" w:tplc="0409000F">
+      <w:start w:val="1"/>
+      <w:numFmt w:val="decimal"/>
+      <w:lvlText w:val="%1."/>
+      <w:lvlJc w:val="left"/>
+      <w:pPr>
+        <w:ind w:left="720" w:hanging="360"/>
+      </w:pPr>
+      <w:rPr>
+        <w:rFonts w:hint="default"/>
+      </w:rPr>
+    </w:lvl>
+    <w:lvl w:ilvl="1" w:tplc="04090019" w:tentative="1">
+      <w:start w:val="1"/>
+      <w:numFmt w:val="lowerLetter"/>
+      <w:lvlText w:val="%2."/>
+      <w:lvlJc w:val="left"/>
+      <w:pPr>
+        <w:ind w:left="1440" w:hanging="360"/>
+      </w:pPr>
+    </w:lvl>
+    <w:lvl w:ilvl="2" w:tplc="0409001B" w:tentative="1">
+      <w:start w:val="1"/>
+      <w:numFmt w:val="lowerRoman"/>
+      <w:lvlText w:val="%3."/>
+      <w:lvlJc w:val="right"/>
+      <w:pPr>
+        <w:ind w:left="2160" w:hanging="180"/>
+      </w:pPr>
+    </w:lvl>
+    <w:lvl w:ilvl="3" w:tplc="0409000F" w:tentative="1">
+      <w:start w:val="1"/>
+      <w:numFmt w:val="decimal"/>
+      <w:lvlText w:val="%4."/>
+      <w:lvlJc w:val="left"/>
+      <w:pPr>
+        <w:ind w:left="2880" w:hanging="360"/>
+      </w:pPr>
+    </w:lvl>
+    <w:lvl w:ilvl="4" w:tplc="04090019" w:tentative="1">
+      <w:start w:val="1"/>
+      <w:numFmt w:val="lowerLetter"/>
+      <w:lvlText w:val="%5."/>
+      <w:lvlJc w:val="left"/>
+      <w:pPr>
+        <w:ind w:left="3600" w:hanging="360"/>
+      </w:pPr>
+    </w:lvl>
+    <w:lvl w:ilvl="5" w:tplc="0409001B" w:tentative="1">
+      <w:start w:val="1"/>
+      <w:numFmt w:val="lowerRoman"/>
+      <w:lvlText w:val="%6."/>
+      <w:lvlJc w:val="right"/>
+      <w:pPr>
+        <w:ind w:left="4320" w:hanging="180"/>
+      </w:pPr>
+    </w:lvl>
+    <w:lvl w:ilvl="6" w:tplc="0409000F" w:tentative="1">
+      <w:start w:val="1"/>
+      <w:numFmt w:val="decimal"/>
+      <w:lvlText w:val="%7."/>
+      <w:lvlJc w:val="left"/>
+      <w:pPr>
+        <w:ind w:left="5040" w:hanging="360"/>
+      </w:pPr>
+    </w:lvl>
+    <w:lvl w:ilvl="7" w:tplc="04090019" w:tentative="1">
+      <w:start w:val="1"/>
+      <w:numFmt w:val="lowerLetter"/>
+      <w:lvlText w:val="%8."/>
+      <w:lvlJc w:val="left"/>
+      <w:pPr>
+        <w:ind w:left="5760" w:hanging="360"/>
+      </w:pPr>
+    </w:lvl>
+    <w:lvl w:ilvl="8" w:tplc="0409001B" w:tentative="1">
+      <w:start w:val="1"/>
+      <w:numFmt w:val="lowerRoman"/>
+      <w:lvlText w:val="%9."/>
+      <w:lvlJc w:val="right"/>
+      <w:pPr>
+        <w:ind w:left="6480" w:hanging="180"/>
+      </w:pPr>
+    </w:lvl>
+  </w:abstractNum>
+  <w:abstractNum w:abstractNumId="1" w15:restartNumberingAfterBreak="0">
+    <w:nsid w:val="06D258A0"/>
+    <w:multiLevelType w:val="hybridMultilevel"/>
+    <w:tmpl w:val="A788988E"/>
+    <w:lvl w:ilvl="0" w:tplc="0409000F">
+      <w:start w:val="1"/>
+      <w:numFmt w:val="decimal"/>
+      <w:lvlText w:val="%1."/>
+      <w:lvlJc w:val="left"/>
+      <w:pPr>
+        <w:ind w:left="720" w:hanging="360"/>
+      </w:pPr>
+      <w:rPr>
+        <w:rFonts w:hint="default"/>
+      </w:rPr>
+    </w:lvl>
+    <w:lvl w:ilvl="1" w:tplc="04090019" w:tentative="1">
+      <w:start w:val="1"/>
+      <w:numFmt w:val="lowerLetter"/>
+      <w:lvlText w:val="%2."/>
+      <w:lvlJc w:val="left"/>
+      <w:pPr>
+        <w:ind w:left="1440" w:hanging="360"/>
+      </w:pPr>
+    </w:lvl>
+    <w:lvl w:ilvl="2" w:tplc="0409001B" w:tentative="1">
+      <w:start w:val="1"/>
+      <w:numFmt w:val="lowerRoman"/>
+      <w:lvlText w:val="%3."/>
+      <w:lvlJc w:val="right"/>
+      <w:pPr>
+        <w:ind w:left="2160" w:hanging="180"/>
+      </w:pPr>
+    </w:lvl>
+    <w:lvl w:ilvl="3" w:tplc="0409000F" w:tentative="1">
+      <w:start w:val="1"/>
+      <w:numFmt w:val="decimal"/>
+      <w:lvlText w:val="%4."/>
+      <w:lvlJc w:val="left"/>
+      <w:pPr>
+        <w:ind w:left="2880" w:hanging="360"/>
+      </w:pPr>
+    </w:lvl>
+    <w:lvl w:ilvl="4" w:tplc="04090019" w:tentative="1">
+      <w:start w:val="1"/>
+      <w:numFmt w:val="lowerLetter"/>
+      <w:lvlText w:val="%5."/>
+      <w:lvlJc w:val="left"/>
+      <w:pPr>
+        <w:ind w:left="3600" w:hanging="360"/>
+      </w:pPr>
+    </w:lvl>
+    <w:lvl w:ilvl="5" w:tplc="0409001B" w:tentative="1">
+      <w:start w:val="1"/>
+      <w:numFmt w:val="lowerRoman"/>
+      <w:lvlText w:val="%6."/>
+      <w:lvlJc w:val="right"/>
+      <w:pPr>
+        <w:ind w:left="4320" w:hanging="180"/>
+      </w:pPr>
+    </w:lvl>
+    <w:lvl w:ilvl="6" w:tplc="0409000F" w:tentative="1">
+      <w:start w:val="1"/>
+      <w:numFmt w:val="decimal"/>
+      <w:lvlText w:val="%7."/>
+      <w:lvlJc w:val="left"/>
+      <w:pPr>
+        <w:ind w:left="5040" w:hanging="360"/>
+      </w:pPr>
+    </w:lvl>
+    <w:lvl w:ilvl="7" w:tplc="04090019" w:tentative="1">
+      <w:start w:val="1"/>
+      <w:numFmt w:val="lowerLetter"/>
+      <w:lvlText w:val="%8."/>
+      <w:lvlJc w:val="left"/>
+      <w:pPr>
+        <w:ind w:left="5760" w:hanging="360"/>
+      </w:pPr>
+    </w:lvl>
+    <w:lvl w:ilvl="8" w:tplc="0409001B" w:tentative="1">
+      <w:start w:val="1"/>
+      <w:numFmt w:val="lowerRoman"/>
+      <w:lvlText w:val="%9."/>
+      <w:lvlJc w:val="right"/>
+      <w:pPr>
+        <w:ind w:left="6480" w:hanging="180"/>
+      </w:pPr>
+    </w:lvl>
+  </w:abstractNum>
+  <w:abstractNum w:abstractNumId="2" w15:restartNumberingAfterBreak="0">
+    <w:nsid w:val="25B43539"/>
+    <w:multiLevelType w:val="hybridMultilevel"/>
+    <w:tmpl w:val="1F30DCEA"/>
+    <w:lvl w:ilvl="0" w:tplc="0409000F">
+      <w:start w:val="1"/>
+      <w:numFmt w:val="decimal"/>
+      <w:lvlText w:val="%1."/>
+      <w:lvlJc w:val="left"/>
+      <w:pPr>
+        <w:ind w:left="720" w:hanging="360"/>
+      </w:pPr>
+      <w:rPr>
+        <w:rFonts w:hint="default"/>
+      </w:rPr>
+    </w:lvl>
+    <w:lvl w:ilvl="1" w:tplc="04090019" w:tentative="1">
+      <w:start w:val="1"/>
+      <w:numFmt w:val="lowerLetter"/>
+      <w:lvlText w:val="%2."/>
+      <w:lvlJc w:val="left"/>
+      <w:pPr>
+        <w:ind w:left="1440" w:hanging="360"/>
+      </w:pPr>
+    </w:lvl>
+    <w:lvl w:ilvl="2" w:tplc="0409001B" w:tentative="1">
+      <w:start w:val="1"/>
+      <w:numFmt w:val="lowerRoman"/>
+      <w:lvlText w:val="%3."/>
+      <w:lvlJc w:val="right"/>
+      <w:pPr>
+        <w:ind w:left="2160" w:hanging="180"/>
+      </w:pPr>
+    </w:lvl>
+    <w:lvl w:ilvl="3" w:tplc="0409000F" w:tentative="1">
+      <w:start w:val="1"/>
+      <w:numFmt w:val="decimal"/>
+      <w:lvlText w:val="%4."/>
+      <w:lvlJc w:val="left"/>
+      <w:pPr>
+        <w:ind w:left="2880" w:hanging="360"/>
+      </w:pPr>
+    </w:lvl>
+    <w:lvl w:ilvl="4" w:tplc="04090019" w:tentative="1">
+      <w:start w:val="1"/>
+      <w:numFmt w:val="lowerLetter"/>
+      <w:lvlText w:val="%5."/>
+      <w:lvlJc w:val="left"/>
+      <w:pPr>
+        <w:ind w:left="3600" w:hanging="360"/>
+      </w:pPr>
+    </w:lvl>
+    <w:lvl w:ilvl="5" w:tplc="0409001B" w:tentative="1">
+      <w:start w:val="1"/>
+      <w:numFmt w:val="lowerRoman"/>
+      <w:lvlText w:val="%6."/>
+      <w:lvlJc w:val="right"/>
+      <w:pPr>
+        <w:ind w:left="4320" w:hanging="180"/>
+      </w:pPr>
+    </w:lvl>
+    <w:lvl w:ilvl="6" w:tplc="0409000F" w:tentative="1">
+      <w:start w:val="1"/>
+      <w:numFmt w:val="decimal"/>
+      <w:lvlText w:val="%7."/>
+      <w:lvlJc w:val="left"/>
+      <w:pPr>
+        <w:ind w:left="5040" w:hanging="360"/>
+      </w:pPr>
+    </w:lvl>
+    <w:lvl w:ilvl="7" w:tplc="04090019" w:tentative="1">
+      <w:start w:val="1"/>
+      <w:numFmt w:val="lowerLetter"/>
+      <w:lvlText w:val="%8."/>
+      <w:lvlJc w:val="left"/>
+      <w:pPr>
+        <w:ind w:left="5760" w:hanging="360"/>
+      </w:pPr>
+    </w:lvl>
+    <w:lvl w:ilvl="8" w:tplc="0409001B" w:tentative="1">
+      <w:start w:val="1"/>
+      <w:numFmt w:val="lowerRoman"/>
+      <w:lvlText w:val="%9."/>
+      <w:lvlJc w:val="right"/>
+      <w:pPr>
+        <w:ind w:left="6480" w:hanging="180"/>
+      </w:pPr>
+    </w:lvl>
+  </w:abstractNum>
+  <w:abstractNum w:abstractNumId="3" w15:restartNumberingAfterBreak="0">
     <w:nsid w:val="32145DD6"/>
     <w:multiLevelType w:val="hybridMultilevel"/>
     <w:tmpl w:val="A788988E"/>
@@ -2229,7 +4438,96 @@
       </w:pPr>
     </w:lvl>
   </w:abstractNum>
-  <w:abstractNum w:abstractNumId="1" w15:restartNumberingAfterBreak="0">
+  <w:abstractNum w:abstractNumId="4" w15:restartNumberingAfterBreak="0">
+    <w:nsid w:val="37BD182D"/>
+    <w:multiLevelType w:val="hybridMultilevel"/>
+    <w:tmpl w:val="1F30DCEA"/>
+    <w:lvl w:ilvl="0" w:tplc="0409000F">
+      <w:start w:val="1"/>
+      <w:numFmt w:val="decimal"/>
+      <w:lvlText w:val="%1."/>
+      <w:lvlJc w:val="left"/>
+      <w:pPr>
+        <w:ind w:left="720" w:hanging="360"/>
+      </w:pPr>
+      <w:rPr>
+        <w:rFonts w:hint="default"/>
+      </w:rPr>
+    </w:lvl>
+    <w:lvl w:ilvl="1" w:tplc="04090019" w:tentative="1">
+      <w:start w:val="1"/>
+      <w:numFmt w:val="lowerLetter"/>
+      <w:lvlText w:val="%2."/>
+      <w:lvlJc w:val="left"/>
+      <w:pPr>
+        <w:ind w:left="1440" w:hanging="360"/>
+      </w:pPr>
+    </w:lvl>
+    <w:lvl w:ilvl="2" w:tplc="0409001B" w:tentative="1">
+      <w:start w:val="1"/>
+      <w:numFmt w:val="lowerRoman"/>
+      <w:lvlText w:val="%3."/>
+      <w:lvlJc w:val="right"/>
+      <w:pPr>
+        <w:ind w:left="2160" w:hanging="180"/>
+      </w:pPr>
+    </w:lvl>
+    <w:lvl w:ilvl="3" w:tplc="0409000F" w:tentative="1">
+      <w:start w:val="1"/>
+      <w:numFmt w:val="decimal"/>
+      <w:lvlText w:val="%4."/>
+      <w:lvlJc w:val="left"/>
+      <w:pPr>
+        <w:ind w:left="2880" w:hanging="360"/>
+      </w:pPr>
+    </w:lvl>
+    <w:lvl w:ilvl="4" w:tplc="04090019" w:tentative="1">
+      <w:start w:val="1"/>
+      <w:numFmt w:val="lowerLetter"/>
+      <w:lvlText w:val="%5."/>
+      <w:lvlJc w:val="left"/>
+      <w:pPr>
+        <w:ind w:left="3600" w:hanging="360"/>
+      </w:pPr>
+    </w:lvl>
+    <w:lvl w:ilvl="5" w:tplc="0409001B" w:tentative="1">
+      <w:start w:val="1"/>
+      <w:numFmt w:val="lowerRoman"/>
+      <w:lvlText w:val="%6."/>
+      <w:lvlJc w:val="right"/>
+      <w:pPr>
+        <w:ind w:left="4320" w:hanging="180"/>
+      </w:pPr>
+    </w:lvl>
+    <w:lvl w:ilvl="6" w:tplc="0409000F" w:tentative="1">
+      <w:start w:val="1"/>
+      <w:numFmt w:val="decimal"/>
+      <w:lvlText w:val="%7."/>
+      <w:lvlJc w:val="left"/>
+      <w:pPr>
+        <w:ind w:left="5040" w:hanging="360"/>
+      </w:pPr>
+    </w:lvl>
+    <w:lvl w:ilvl="7" w:tplc="04090019" w:tentative="1">
+      <w:start w:val="1"/>
+      <w:numFmt w:val="lowerLetter"/>
+      <w:lvlText w:val="%8."/>
+      <w:lvlJc w:val="left"/>
+      <w:pPr>
+        <w:ind w:left="5760" w:hanging="360"/>
+      </w:pPr>
+    </w:lvl>
+    <w:lvl w:ilvl="8" w:tplc="0409001B" w:tentative="1">
+      <w:start w:val="1"/>
+      <w:numFmt w:val="lowerRoman"/>
+      <w:lvlText w:val="%9."/>
+      <w:lvlJc w:val="right"/>
+      <w:pPr>
+        <w:ind w:left="6480" w:hanging="180"/>
+      </w:pPr>
+    </w:lvl>
+  </w:abstractNum>
+  <w:abstractNum w:abstractNumId="5" w15:restartNumberingAfterBreak="0">
     <w:nsid w:val="49B262D0"/>
     <w:multiLevelType w:val="hybridMultilevel"/>
     <w:tmpl w:val="A788988E"/>
@@ -2318,7 +4616,7 @@
       </w:pPr>
     </w:lvl>
   </w:abstractNum>
-  <w:abstractNum w:abstractNumId="2" w15:restartNumberingAfterBreak="0">
+  <w:abstractNum w:abstractNumId="6" w15:restartNumberingAfterBreak="0">
     <w:nsid w:val="4EB83903"/>
     <w:multiLevelType w:val="hybridMultilevel"/>
     <w:tmpl w:val="A788988E"/>
@@ -2407,7 +4705,7 @@
       </w:pPr>
     </w:lvl>
   </w:abstractNum>
-  <w:abstractNum w:abstractNumId="3" w15:restartNumberingAfterBreak="0">
+  <w:abstractNum w:abstractNumId="7" w15:restartNumberingAfterBreak="0">
     <w:nsid w:val="5D4324C6"/>
     <w:multiLevelType w:val="hybridMultilevel"/>
     <w:tmpl w:val="A788988E"/>
@@ -2496,17 +4794,213 @@
       </w:pPr>
     </w:lvl>
   </w:abstractNum>
+  <w:abstractNum w:abstractNumId="8" w15:restartNumberingAfterBreak="0">
+    <w:nsid w:val="764F0FBB"/>
+    <w:multiLevelType w:val="hybridMultilevel"/>
+    <w:tmpl w:val="EE4C88D0"/>
+    <w:lvl w:ilvl="0" w:tplc="AF5E3C40">
+      <w:start w:val="1"/>
+      <w:numFmt w:val="decimal"/>
+      <w:lvlText w:val="%1"/>
+      <w:lvlJc w:val="left"/>
+      <w:pPr>
+        <w:ind w:left="720" w:hanging="360"/>
+      </w:pPr>
+      <w:rPr>
+        <w:rFonts w:hint="default"/>
+      </w:rPr>
+    </w:lvl>
+    <w:lvl w:ilvl="1" w:tplc="04090019" w:tentative="1">
+      <w:start w:val="1"/>
+      <w:numFmt w:val="lowerLetter"/>
+      <w:lvlText w:val="%2."/>
+      <w:lvlJc w:val="left"/>
+      <w:pPr>
+        <w:ind w:left="1440" w:hanging="360"/>
+      </w:pPr>
+    </w:lvl>
+    <w:lvl w:ilvl="2" w:tplc="0409001B" w:tentative="1">
+      <w:start w:val="1"/>
+      <w:numFmt w:val="lowerRoman"/>
+      <w:lvlText w:val="%3."/>
+      <w:lvlJc w:val="right"/>
+      <w:pPr>
+        <w:ind w:left="2160" w:hanging="180"/>
+      </w:pPr>
+    </w:lvl>
+    <w:lvl w:ilvl="3" w:tplc="0409000F" w:tentative="1">
+      <w:start w:val="1"/>
+      <w:numFmt w:val="decimal"/>
+      <w:lvlText w:val="%4."/>
+      <w:lvlJc w:val="left"/>
+      <w:pPr>
+        <w:ind w:left="2880" w:hanging="360"/>
+      </w:pPr>
+    </w:lvl>
+    <w:lvl w:ilvl="4" w:tplc="04090019" w:tentative="1">
+      <w:start w:val="1"/>
+      <w:numFmt w:val="lowerLetter"/>
+      <w:lvlText w:val="%5."/>
+      <w:lvlJc w:val="left"/>
+      <w:pPr>
+        <w:ind w:left="3600" w:hanging="360"/>
+      </w:pPr>
+    </w:lvl>
+    <w:lvl w:ilvl="5" w:tplc="0409001B" w:tentative="1">
+      <w:start w:val="1"/>
+      <w:numFmt w:val="lowerRoman"/>
+      <w:lvlText w:val="%6."/>
+      <w:lvlJc w:val="right"/>
+      <w:pPr>
+        <w:ind w:left="4320" w:hanging="180"/>
+      </w:pPr>
+    </w:lvl>
+    <w:lvl w:ilvl="6" w:tplc="0409000F" w:tentative="1">
+      <w:start w:val="1"/>
+      <w:numFmt w:val="decimal"/>
+      <w:lvlText w:val="%7."/>
+      <w:lvlJc w:val="left"/>
+      <w:pPr>
+        <w:ind w:left="5040" w:hanging="360"/>
+      </w:pPr>
+    </w:lvl>
+    <w:lvl w:ilvl="7" w:tplc="04090019" w:tentative="1">
+      <w:start w:val="1"/>
+      <w:numFmt w:val="lowerLetter"/>
+      <w:lvlText w:val="%8."/>
+      <w:lvlJc w:val="left"/>
+      <w:pPr>
+        <w:ind w:left="5760" w:hanging="360"/>
+      </w:pPr>
+    </w:lvl>
+    <w:lvl w:ilvl="8" w:tplc="0409001B" w:tentative="1">
+      <w:start w:val="1"/>
+      <w:numFmt w:val="lowerRoman"/>
+      <w:lvlText w:val="%9."/>
+      <w:lvlJc w:val="right"/>
+      <w:pPr>
+        <w:ind w:left="6480" w:hanging="180"/>
+      </w:pPr>
+    </w:lvl>
+  </w:abstractNum>
+  <w:abstractNum w:abstractNumId="9" w15:restartNumberingAfterBreak="0">
+    <w:nsid w:val="798B1C53"/>
+    <w:multiLevelType w:val="hybridMultilevel"/>
+    <w:tmpl w:val="1F30DCEA"/>
+    <w:lvl w:ilvl="0" w:tplc="0409000F">
+      <w:start w:val="1"/>
+      <w:numFmt w:val="decimal"/>
+      <w:lvlText w:val="%1."/>
+      <w:lvlJc w:val="left"/>
+      <w:pPr>
+        <w:ind w:left="720" w:hanging="360"/>
+      </w:pPr>
+      <w:rPr>
+        <w:rFonts w:hint="default"/>
+      </w:rPr>
+    </w:lvl>
+    <w:lvl w:ilvl="1" w:tplc="04090019" w:tentative="1">
+      <w:start w:val="1"/>
+      <w:numFmt w:val="lowerLetter"/>
+      <w:lvlText w:val="%2."/>
+      <w:lvlJc w:val="left"/>
+      <w:pPr>
+        <w:ind w:left="1440" w:hanging="360"/>
+      </w:pPr>
+    </w:lvl>
+    <w:lvl w:ilvl="2" w:tplc="0409001B" w:tentative="1">
+      <w:start w:val="1"/>
+      <w:numFmt w:val="lowerRoman"/>
+      <w:lvlText w:val="%3."/>
+      <w:lvlJc w:val="right"/>
+      <w:pPr>
+        <w:ind w:left="2160" w:hanging="180"/>
+      </w:pPr>
+    </w:lvl>
+    <w:lvl w:ilvl="3" w:tplc="0409000F" w:tentative="1">
+      <w:start w:val="1"/>
+      <w:numFmt w:val="decimal"/>
+      <w:lvlText w:val="%4."/>
+      <w:lvlJc w:val="left"/>
+      <w:pPr>
+        <w:ind w:left="2880" w:hanging="360"/>
+      </w:pPr>
+    </w:lvl>
+    <w:lvl w:ilvl="4" w:tplc="04090019" w:tentative="1">
+      <w:start w:val="1"/>
+      <w:numFmt w:val="lowerLetter"/>
+      <w:lvlText w:val="%5."/>
+      <w:lvlJc w:val="left"/>
+      <w:pPr>
+        <w:ind w:left="3600" w:hanging="360"/>
+      </w:pPr>
+    </w:lvl>
+    <w:lvl w:ilvl="5" w:tplc="0409001B" w:tentative="1">
+      <w:start w:val="1"/>
+      <w:numFmt w:val="lowerRoman"/>
+      <w:lvlText w:val="%6."/>
+      <w:lvlJc w:val="right"/>
+      <w:pPr>
+        <w:ind w:left="4320" w:hanging="180"/>
+      </w:pPr>
+    </w:lvl>
+    <w:lvl w:ilvl="6" w:tplc="0409000F" w:tentative="1">
+      <w:start w:val="1"/>
+      <w:numFmt w:val="decimal"/>
+      <w:lvlText w:val="%7."/>
+      <w:lvlJc w:val="left"/>
+      <w:pPr>
+        <w:ind w:left="5040" w:hanging="360"/>
+      </w:pPr>
+    </w:lvl>
+    <w:lvl w:ilvl="7" w:tplc="04090019" w:tentative="1">
+      <w:start w:val="1"/>
+      <w:numFmt w:val="lowerLetter"/>
+      <w:lvlText w:val="%8."/>
+      <w:lvlJc w:val="left"/>
+      <w:pPr>
+        <w:ind w:left="5760" w:hanging="360"/>
+      </w:pPr>
+    </w:lvl>
+    <w:lvl w:ilvl="8" w:tplc="0409001B" w:tentative="1">
+      <w:start w:val="1"/>
+      <w:numFmt w:val="lowerRoman"/>
+      <w:lvlText w:val="%9."/>
+      <w:lvlJc w:val="right"/>
+      <w:pPr>
+        <w:ind w:left="6480" w:hanging="180"/>
+      </w:pPr>
+    </w:lvl>
+  </w:abstractNum>
   <w:num w:numId="1">
+    <w:abstractNumId w:val="5"/>
+  </w:num>
+  <w:num w:numId="2">
+    <w:abstractNumId w:val="7"/>
+  </w:num>
+  <w:num w:numId="3">
+    <w:abstractNumId w:val="6"/>
+  </w:num>
+  <w:num w:numId="4">
+    <w:abstractNumId w:val="3"/>
+  </w:num>
+  <w:num w:numId="5">
     <w:abstractNumId w:val="1"/>
   </w:num>
-  <w:num w:numId="2">
-    <w:abstractNumId w:val="3"/>
+  <w:num w:numId="6">
+    <w:abstractNumId w:val="8"/>
   </w:num>
-  <w:num w:numId="3">
+  <w:num w:numId="7">
+    <w:abstractNumId w:val="0"/>
+  </w:num>
+  <w:num w:numId="8">
+    <w:abstractNumId w:val="9"/>
+  </w:num>
+  <w:num w:numId="9">
+    <w:abstractNumId w:val="4"/>
+  </w:num>
+  <w:num w:numId="10">
     <w:abstractNumId w:val="2"/>
-  </w:num>
-  <w:num w:numId="4">
-    <w:abstractNumId w:val="0"/>
   </w:num>
 </w:numbering>
 </file>
@@ -2909,7 +5403,7 @@
   <w:style w:type="paragraph" w:default="1" w:styleId="Normal">
     <w:name w:val="Normal"/>
     <w:qFormat/>
-    <w:rsid w:val="0091656F"/>
+    <w:rsid w:val="00033E96"/>
   </w:style>
   <w:style w:type="character" w:default="1" w:styleId="DefaultParagraphFont">
     <w:name w:val="Default Paragraph Font"/>
@@ -3117,6 +5611,41 @@
       <w:kern w:val="28"/>
       <w:sz w:val="56"/>
       <w:szCs w:val="56"/>
+    </w:rPr>
+  </w:style>
+  <w:style w:type="paragraph" w:styleId="IntenseQuote">
+    <w:name w:val="Intense Quote"/>
+    <w:basedOn w:val="Normal"/>
+    <w:next w:val="Normal"/>
+    <w:link w:val="IntenseQuoteChar"/>
+    <w:uiPriority w:val="30"/>
+    <w:qFormat/>
+    <w:rsid w:val="00033E96"/>
+    <w:pPr>
+      <w:pBdr>
+        <w:top w:val="single" w:sz="4" w:space="10" w:color="4472C4" w:themeColor="accent1"/>
+        <w:bottom w:val="single" w:sz="4" w:space="10" w:color="4472C4" w:themeColor="accent1"/>
+      </w:pBdr>
+      <w:spacing w:before="360" w:after="360"/>
+      <w:ind w:left="864" w:right="864"/>
+      <w:jc w:val="center"/>
+    </w:pPr>
+    <w:rPr>
+      <w:i/>
+      <w:iCs/>
+      <w:color w:val="4472C4" w:themeColor="accent1"/>
+    </w:rPr>
+  </w:style>
+  <w:style w:type="character" w:customStyle="1" w:styleId="IntenseQuoteChar">
+    <w:name w:val="Intense Quote Char"/>
+    <w:basedOn w:val="DefaultParagraphFont"/>
+    <w:link w:val="IntenseQuote"/>
+    <w:uiPriority w:val="30"/>
+    <w:rsid w:val="00033E96"/>
+    <w:rPr>
+      <w:i/>
+      <w:iCs/>
+      <w:color w:val="4472C4" w:themeColor="accent1"/>
     </w:rPr>
   </w:style>
 </w:styles>

</xml_diff>